<commit_message>
Attempt at non nat stat and streamlined into one non exported function
</commit_message>
<xml_diff>
--- a/inst/styles/national_statistic.docx
+++ b/inst/styles/national_statistic.docx
@@ -1,6 +1,6 @@
 
 <file path=word/document.xml><?xml version="1.0" encoding="utf-8"?>
-<w:document xmlns:wpc="http://schemas.microsoft.com/office/word/2010/wordprocessingCanvas" xmlns:cx="http://schemas.microsoft.com/office/drawing/2014/chartex" xmlns:cx1="http://schemas.microsoft.com/office/drawing/2015/9/8/chartex" xmlns:mc="http://schemas.openxmlformats.org/markup-compatibility/2006" xmlns:o="urn:schemas-microsoft-com:office:office" xmlns:r="http://schemas.openxmlformats.org/officeDocument/2006/relationships" xmlns:m="http://schemas.openxmlformats.org/officeDocument/2006/math" xmlns:v="urn:schemas-microsoft-com:vml" xmlns:wp14="http://schemas.microsoft.com/office/word/2010/wordprocessingDrawing" xmlns:wp="http://schemas.openxmlformats.org/drawingml/2006/wordprocessingDrawing" xmlns:w10="urn:schemas-microsoft-com:office:word" xmlns:w="http://schemas.openxmlformats.org/wordprocessingml/2006/main" xmlns:w14="http://schemas.microsoft.com/office/word/2010/wordml" xmlns:w15="http://schemas.microsoft.com/office/word/2012/wordml" xmlns:w16se="http://schemas.microsoft.com/office/word/2015/wordml/symex" xmlns:wpg="http://schemas.microsoft.com/office/word/2010/wordprocessingGroup" xmlns:wpi="http://schemas.microsoft.com/office/word/2010/wordprocessingInk" xmlns:wne="http://schemas.microsoft.com/office/word/2006/wordml" xmlns:wps="http://schemas.microsoft.com/office/word/2010/wordprocessingShape" mc:Ignorable="w14 w15 w16se wp14">
+<w:document xmlns:wpc="http://schemas.microsoft.com/office/word/2010/wordprocessingCanvas" xmlns:mo="http://schemas.microsoft.com/office/mac/office/2008/main" xmlns:mc="http://schemas.openxmlformats.org/markup-compatibility/2006" xmlns:mv="urn:schemas-microsoft-com:mac:vml" xmlns:o="urn:schemas-microsoft-com:office:office" xmlns:r="http://schemas.openxmlformats.org/officeDocument/2006/relationships" xmlns:m="http://schemas.openxmlformats.org/officeDocument/2006/math" xmlns:v="urn:schemas-microsoft-com:vml" xmlns:wp14="http://schemas.microsoft.com/office/word/2010/wordprocessingDrawing" xmlns:wp="http://schemas.openxmlformats.org/drawingml/2006/wordprocessingDrawing" xmlns:w10="urn:schemas-microsoft-com:office:word" xmlns:w="http://schemas.openxmlformats.org/wordprocessingml/2006/main" xmlns:w14="http://schemas.microsoft.com/office/word/2010/wordml" xmlns:w15="http://schemas.microsoft.com/office/word/2012/wordml" xmlns:wpg="http://schemas.microsoft.com/office/word/2010/wordprocessingGroup" xmlns:wpi="http://schemas.microsoft.com/office/word/2010/wordprocessingInk" xmlns:wne="http://schemas.microsoft.com/office/word/2006/wordml" xmlns:wps="http://schemas.microsoft.com/office/word/2010/wordprocessingShape" mc:Ignorable="w14 w15 wp14">
   <w:body>
     <w:p>
       <w:pPr>
@@ -38,6 +38,8 @@
       <w:r>
         <w:t>Heading 1 #</w:t>
       </w:r>
+      <w:bookmarkStart w:id="0" w:name="_GoBack"/>
+      <w:bookmarkEnd w:id="0"/>
     </w:p>
     <w:p>
       <w:pPr>
@@ -48,10 +50,10 @@
           <w:szCs w:val="32"/>
         </w:rPr>
       </w:pPr>
-      <w:bookmarkStart w:id="0" w:name="heading-2"/>
-      <w:bookmarkStart w:id="1" w:name="page-break"/>
-      <w:bookmarkEnd w:id="0"/>
+      <w:bookmarkStart w:id="1" w:name="heading-2"/>
+      <w:bookmarkStart w:id="2" w:name="page-break"/>
       <w:bookmarkEnd w:id="1"/>
+      <w:bookmarkEnd w:id="2"/>
       <w:r>
         <w:t>Heading 2 ##</w:t>
       </w:r>
@@ -114,6 +116,9 @@
     <w:p>
       <w:pPr>
         <w:pStyle w:val="BodyText"/>
+        <w:rPr>
+          <w:b/>
+        </w:rPr>
       </w:pPr>
       <w:r>
         <w:rPr>
@@ -121,6 +126,21 @@
         </w:rPr>
         <w:t>bold text</w:t>
       </w:r>
+    </w:p>
+    <w:p>
+      <w:pPr>
+        <w:rPr>
+          <w:rStyle w:val="Hyperlink"/>
+        </w:rPr>
+      </w:pPr>
+      <w:hyperlink r:id="rId12" w:history="1">
+        <w:r>
+          <w:rPr>
+            <w:rStyle w:val="Hyperlink"/>
+          </w:rPr>
+          <w:t>hyperlink</w:t>
+        </w:r>
+      </w:hyperlink>
     </w:p>
     <w:p>
       <w:pPr>
@@ -140,6 +160,25 @@
           <w:rFonts w:cs="Arial"/>
         </w:rPr>
         <w:t xml:space="preserve"> &gt;</w:t>
+      </w:r>
+    </w:p>
+    <w:p>
+      <w:pPr>
+        <w:rPr>
+          <w:b/>
+        </w:rPr>
+      </w:pPr>
+      <w:r>
+        <w:rPr>
+          <w:b/>
+        </w:rPr>
+        <w:t>footnote text</w:t>
+      </w:r>
+      <w:r>
+        <w:rPr>
+          <w:rStyle w:val="FootnoteReference"/>
+        </w:rPr>
+        <w:footnoteReference w:id="1"/>
       </w:r>
     </w:p>
     <w:tbl>
@@ -254,8 +293,6 @@
             </w:r>
           </w:p>
         </w:tc>
-        <w:bookmarkStart w:id="2" w:name="_GoBack"/>
-        <w:bookmarkEnd w:id="2"/>
       </w:tr>
     </w:tbl>
     <w:p>
@@ -272,9 +309,9 @@
       </w:pPr>
     </w:p>
     <w:sectPr>
-      <w:headerReference w:type="default" r:id="rId12"/>
-      <w:footerReference w:type="default" r:id="rId13"/>
-      <w:headerReference w:type="first" r:id="rId14"/>
+      <w:headerReference w:type="default" r:id="rId13"/>
+      <w:footerReference w:type="default" r:id="rId14"/>
+      <w:headerReference w:type="first" r:id="rId15"/>
       <w:pgSz w:w="11906" w:h="16838"/>
       <w:pgMar w:top="720" w:right="720" w:bottom="720" w:left="720" w:header="709" w:footer="709" w:gutter="0"/>
       <w:cols w:space="708"/>
@@ -286,7 +323,7 @@
 </file>
 
 <file path=word/endnotes.xml><?xml version="1.0" encoding="utf-8"?>
-<w:endnotes xmlns:wpc="http://schemas.microsoft.com/office/word/2010/wordprocessingCanvas" xmlns:cx="http://schemas.microsoft.com/office/drawing/2014/chartex" xmlns:cx1="http://schemas.microsoft.com/office/drawing/2015/9/8/chartex" xmlns:mc="http://schemas.openxmlformats.org/markup-compatibility/2006" xmlns:o="urn:schemas-microsoft-com:office:office" xmlns:r="http://schemas.openxmlformats.org/officeDocument/2006/relationships" xmlns:m="http://schemas.openxmlformats.org/officeDocument/2006/math" xmlns:v="urn:schemas-microsoft-com:vml" xmlns:wp14="http://schemas.microsoft.com/office/word/2010/wordprocessingDrawing" xmlns:wp="http://schemas.openxmlformats.org/drawingml/2006/wordprocessingDrawing" xmlns:w10="urn:schemas-microsoft-com:office:word" xmlns:w="http://schemas.openxmlformats.org/wordprocessingml/2006/main" xmlns:w14="http://schemas.microsoft.com/office/word/2010/wordml" xmlns:w15="http://schemas.microsoft.com/office/word/2012/wordml" xmlns:w16se="http://schemas.microsoft.com/office/word/2015/wordml/symex" xmlns:wpg="http://schemas.microsoft.com/office/word/2010/wordprocessingGroup" xmlns:wpi="http://schemas.microsoft.com/office/word/2010/wordprocessingInk" xmlns:wne="http://schemas.microsoft.com/office/word/2006/wordml" xmlns:wps="http://schemas.microsoft.com/office/word/2010/wordprocessingShape" mc:Ignorable="w14 w15 w16se wp14">
+<w:endnotes xmlns:wpc="http://schemas.microsoft.com/office/word/2010/wordprocessingCanvas" xmlns:mo="http://schemas.microsoft.com/office/mac/office/2008/main" xmlns:mc="http://schemas.openxmlformats.org/markup-compatibility/2006" xmlns:mv="urn:schemas-microsoft-com:mac:vml" xmlns:o="urn:schemas-microsoft-com:office:office" xmlns:r="http://schemas.openxmlformats.org/officeDocument/2006/relationships" xmlns:m="http://schemas.openxmlformats.org/officeDocument/2006/math" xmlns:v="urn:schemas-microsoft-com:vml" xmlns:wp14="http://schemas.microsoft.com/office/word/2010/wordprocessingDrawing" xmlns:wp="http://schemas.openxmlformats.org/drawingml/2006/wordprocessingDrawing" xmlns:w10="urn:schemas-microsoft-com:office:word" xmlns:w="http://schemas.openxmlformats.org/wordprocessingml/2006/main" xmlns:w14="http://schemas.microsoft.com/office/word/2010/wordml" xmlns:w15="http://schemas.microsoft.com/office/word/2012/wordml" xmlns:wpg="http://schemas.microsoft.com/office/word/2010/wordprocessingGroup" xmlns:wpi="http://schemas.microsoft.com/office/word/2010/wordprocessingInk" xmlns:wne="http://schemas.microsoft.com/office/word/2006/wordml" xmlns:wps="http://schemas.microsoft.com/office/word/2010/wordprocessingShape" mc:Ignorable="w14 w15 wp14">
   <w:endnote w:type="separator" w:id="-1">
     <w:p>
       <w:pPr>
@@ -305,7 +342,7 @@
 </file>
 
 <file path=word/footer1.xml><?xml version="1.0" encoding="utf-8"?>
-<w:ftr xmlns:wpc="http://schemas.microsoft.com/office/word/2010/wordprocessingCanvas" xmlns:cx="http://schemas.microsoft.com/office/drawing/2014/chartex" xmlns:cx1="http://schemas.microsoft.com/office/drawing/2015/9/8/chartex" xmlns:mc="http://schemas.openxmlformats.org/markup-compatibility/2006" xmlns:o="urn:schemas-microsoft-com:office:office" xmlns:r="http://schemas.openxmlformats.org/officeDocument/2006/relationships" xmlns:m="http://schemas.openxmlformats.org/officeDocument/2006/math" xmlns:v="urn:schemas-microsoft-com:vml" xmlns:wp14="http://schemas.microsoft.com/office/word/2010/wordprocessingDrawing" xmlns:wp="http://schemas.openxmlformats.org/drawingml/2006/wordprocessingDrawing" xmlns:w10="urn:schemas-microsoft-com:office:word" xmlns:w="http://schemas.openxmlformats.org/wordprocessingml/2006/main" xmlns:w14="http://schemas.microsoft.com/office/word/2010/wordml" xmlns:w15="http://schemas.microsoft.com/office/word/2012/wordml" xmlns:w16se="http://schemas.microsoft.com/office/word/2015/wordml/symex" xmlns:wpg="http://schemas.microsoft.com/office/word/2010/wordprocessingGroup" xmlns:wpi="http://schemas.microsoft.com/office/word/2010/wordprocessingInk" xmlns:wne="http://schemas.microsoft.com/office/word/2006/wordml" xmlns:wps="http://schemas.microsoft.com/office/word/2010/wordprocessingShape" mc:Ignorable="w14 w15 w16se wp14">
+<w:ftr xmlns:wpc="http://schemas.microsoft.com/office/word/2010/wordprocessingCanvas" xmlns:mo="http://schemas.microsoft.com/office/mac/office/2008/main" xmlns:mc="http://schemas.openxmlformats.org/markup-compatibility/2006" xmlns:mv="urn:schemas-microsoft-com:mac:vml" xmlns:o="urn:schemas-microsoft-com:office:office" xmlns:r="http://schemas.openxmlformats.org/officeDocument/2006/relationships" xmlns:m="http://schemas.openxmlformats.org/officeDocument/2006/math" xmlns:v="urn:schemas-microsoft-com:vml" xmlns:wp14="http://schemas.microsoft.com/office/word/2010/wordprocessingDrawing" xmlns:wp="http://schemas.openxmlformats.org/drawingml/2006/wordprocessingDrawing" xmlns:w10="urn:schemas-microsoft-com:office:word" xmlns:w="http://schemas.openxmlformats.org/wordprocessingml/2006/main" xmlns:w14="http://schemas.microsoft.com/office/word/2010/wordml" xmlns:w15="http://schemas.microsoft.com/office/word/2012/wordml" xmlns:wpg="http://schemas.microsoft.com/office/word/2010/wordprocessingGroup" xmlns:wpi="http://schemas.microsoft.com/office/word/2010/wordprocessingInk" xmlns:wne="http://schemas.microsoft.com/office/word/2006/wordml" xmlns:wps="http://schemas.microsoft.com/office/word/2010/wordprocessingShape" mc:Ignorable="w14 w15 wp14">
   <w:p>
     <w:pPr>
       <w:pStyle w:val="Footer"/>
@@ -327,7 +364,7 @@
 </file>
 
 <file path=word/footnotes.xml><?xml version="1.0" encoding="utf-8"?>
-<w:footnotes xmlns:wpc="http://schemas.microsoft.com/office/word/2010/wordprocessingCanvas" xmlns:cx="http://schemas.microsoft.com/office/drawing/2014/chartex" xmlns:cx1="http://schemas.microsoft.com/office/drawing/2015/9/8/chartex" xmlns:mc="http://schemas.openxmlformats.org/markup-compatibility/2006" xmlns:o="urn:schemas-microsoft-com:office:office" xmlns:r="http://schemas.openxmlformats.org/officeDocument/2006/relationships" xmlns:m="http://schemas.openxmlformats.org/officeDocument/2006/math" xmlns:v="urn:schemas-microsoft-com:vml" xmlns:wp14="http://schemas.microsoft.com/office/word/2010/wordprocessingDrawing" xmlns:wp="http://schemas.openxmlformats.org/drawingml/2006/wordprocessingDrawing" xmlns:w10="urn:schemas-microsoft-com:office:word" xmlns:w="http://schemas.openxmlformats.org/wordprocessingml/2006/main" xmlns:w14="http://schemas.microsoft.com/office/word/2010/wordml" xmlns:w15="http://schemas.microsoft.com/office/word/2012/wordml" xmlns:w16se="http://schemas.microsoft.com/office/word/2015/wordml/symex" xmlns:wpg="http://schemas.microsoft.com/office/word/2010/wordprocessingGroup" xmlns:wpi="http://schemas.microsoft.com/office/word/2010/wordprocessingInk" xmlns:wne="http://schemas.microsoft.com/office/word/2006/wordml" xmlns:wps="http://schemas.microsoft.com/office/word/2010/wordprocessingShape" mc:Ignorable="w14 w15 w16se wp14">
+<w:footnotes xmlns:wpc="http://schemas.microsoft.com/office/word/2010/wordprocessingCanvas" xmlns:mo="http://schemas.microsoft.com/office/mac/office/2008/main" xmlns:mc="http://schemas.openxmlformats.org/markup-compatibility/2006" xmlns:mv="urn:schemas-microsoft-com:mac:vml" xmlns:o="urn:schemas-microsoft-com:office:office" xmlns:r="http://schemas.openxmlformats.org/officeDocument/2006/relationships" xmlns:m="http://schemas.openxmlformats.org/officeDocument/2006/math" xmlns:v="urn:schemas-microsoft-com:vml" xmlns:wp14="http://schemas.microsoft.com/office/word/2010/wordprocessingDrawing" xmlns:wp="http://schemas.openxmlformats.org/drawingml/2006/wordprocessingDrawing" xmlns:w10="urn:schemas-microsoft-com:office:word" xmlns:w="http://schemas.openxmlformats.org/wordprocessingml/2006/main" xmlns:w14="http://schemas.microsoft.com/office/word/2010/wordml" xmlns:w15="http://schemas.microsoft.com/office/word/2012/wordml" xmlns:wpg="http://schemas.microsoft.com/office/word/2010/wordprocessingGroup" xmlns:wpi="http://schemas.microsoft.com/office/word/2010/wordprocessingInk" xmlns:wne="http://schemas.microsoft.com/office/word/2006/wordml" xmlns:wps="http://schemas.microsoft.com/office/word/2010/wordprocessingShape" mc:Ignorable="w14 w15 wp14">
   <w:footnote w:type="separator" w:id="-1">
     <w:p>
       <w:pPr>
@@ -344,13 +381,29 @@
       <w:pPr>
         <w:pStyle w:val="Footer"/>
       </w:pPr>
+    </w:p>
+  </w:footnote>
+  <w:footnote w:id="1">
+    <w:p>
+      <w:pPr>
+        <w:pStyle w:val="FootnoteText"/>
+      </w:pPr>
+      <w:r>
+        <w:rPr>
+          <w:rStyle w:val="FootnoteReference"/>
+        </w:rPr>
+        <w:footnoteRef/>
+      </w:r>
+      <w:r>
+        <w:t xml:space="preserve"> This is a footnote</w:t>
+      </w:r>
     </w:p>
   </w:footnote>
 </w:footnotes>
 </file>
 
 <file path=word/header1.xml><?xml version="1.0" encoding="utf-8"?>
-<w:hdr xmlns:wpc="http://schemas.microsoft.com/office/word/2010/wordprocessingCanvas" xmlns:cx="http://schemas.microsoft.com/office/drawing/2014/chartex" xmlns:cx1="http://schemas.microsoft.com/office/drawing/2015/9/8/chartex" xmlns:mc="http://schemas.openxmlformats.org/markup-compatibility/2006" xmlns:o="urn:schemas-microsoft-com:office:office" xmlns:r="http://schemas.openxmlformats.org/officeDocument/2006/relationships" xmlns:m="http://schemas.openxmlformats.org/officeDocument/2006/math" xmlns:v="urn:schemas-microsoft-com:vml" xmlns:wp14="http://schemas.microsoft.com/office/word/2010/wordprocessingDrawing" xmlns:wp="http://schemas.openxmlformats.org/drawingml/2006/wordprocessingDrawing" xmlns:w10="urn:schemas-microsoft-com:office:word" xmlns:w="http://schemas.openxmlformats.org/wordprocessingml/2006/main" xmlns:w14="http://schemas.microsoft.com/office/word/2010/wordml" xmlns:w15="http://schemas.microsoft.com/office/word/2012/wordml" xmlns:w16se="http://schemas.microsoft.com/office/word/2015/wordml/symex" xmlns:wpg="http://schemas.microsoft.com/office/word/2010/wordprocessingGroup" xmlns:wpi="http://schemas.microsoft.com/office/word/2010/wordprocessingInk" xmlns:wne="http://schemas.microsoft.com/office/word/2006/wordml" xmlns:wps="http://schemas.microsoft.com/office/word/2010/wordprocessingShape" mc:Ignorable="w14 w15 w16se wp14">
+<w:hdr xmlns:wpc="http://schemas.microsoft.com/office/word/2010/wordprocessingCanvas" xmlns:mo="http://schemas.microsoft.com/office/mac/office/2008/main" xmlns:mc="http://schemas.openxmlformats.org/markup-compatibility/2006" xmlns:mv="urn:schemas-microsoft-com:mac:vml" xmlns:o="urn:schemas-microsoft-com:office:office" xmlns:r="http://schemas.openxmlformats.org/officeDocument/2006/relationships" xmlns:m="http://schemas.openxmlformats.org/officeDocument/2006/math" xmlns:v="urn:schemas-microsoft-com:vml" xmlns:wp14="http://schemas.microsoft.com/office/word/2010/wordprocessingDrawing" xmlns:wp="http://schemas.openxmlformats.org/drawingml/2006/wordprocessingDrawing" xmlns:w10="urn:schemas-microsoft-com:office:word" xmlns:w="http://schemas.openxmlformats.org/wordprocessingml/2006/main" xmlns:w14="http://schemas.microsoft.com/office/word/2010/wordml" xmlns:w15="http://schemas.microsoft.com/office/word/2012/wordml" xmlns:wpg="http://schemas.microsoft.com/office/word/2010/wordprocessingGroup" xmlns:wpi="http://schemas.microsoft.com/office/word/2010/wordprocessingInk" xmlns:wne="http://schemas.microsoft.com/office/word/2006/wordml" xmlns:wps="http://schemas.microsoft.com/office/word/2010/wordprocessingShape" mc:Ignorable="w14 w15 wp14">
   <w:p>
     <w:pPr>
       <w:pStyle w:val="Header"/>
@@ -361,7 +414,7 @@
 </file>
 
 <file path=word/header2.xml><?xml version="1.0" encoding="utf-8"?>
-<w:hdr xmlns:wpc="http://schemas.microsoft.com/office/word/2010/wordprocessingCanvas" xmlns:cx="http://schemas.microsoft.com/office/drawing/2014/chartex" xmlns:cx1="http://schemas.microsoft.com/office/drawing/2015/9/8/chartex" xmlns:mc="http://schemas.openxmlformats.org/markup-compatibility/2006" xmlns:o="urn:schemas-microsoft-com:office:office" xmlns:r="http://schemas.openxmlformats.org/officeDocument/2006/relationships" xmlns:m="http://schemas.openxmlformats.org/officeDocument/2006/math" xmlns:v="urn:schemas-microsoft-com:vml" xmlns:wp14="http://schemas.microsoft.com/office/word/2010/wordprocessingDrawing" xmlns:wp="http://schemas.openxmlformats.org/drawingml/2006/wordprocessingDrawing" xmlns:w10="urn:schemas-microsoft-com:office:word" xmlns:w="http://schemas.openxmlformats.org/wordprocessingml/2006/main" xmlns:w14="http://schemas.microsoft.com/office/word/2010/wordml" xmlns:w15="http://schemas.microsoft.com/office/word/2012/wordml" xmlns:w16se="http://schemas.microsoft.com/office/word/2015/wordml/symex" xmlns:wpg="http://schemas.microsoft.com/office/word/2010/wordprocessingGroup" xmlns:wpi="http://schemas.microsoft.com/office/word/2010/wordprocessingInk" xmlns:wne="http://schemas.microsoft.com/office/word/2006/wordml" xmlns:wps="http://schemas.microsoft.com/office/word/2010/wordprocessingShape" mc:Ignorable="w14 w15 w16se wp14">
+<w:hdr xmlns:wpc="http://schemas.microsoft.com/office/word/2010/wordprocessingCanvas" xmlns:mo="http://schemas.microsoft.com/office/mac/office/2008/main" xmlns:mc="http://schemas.openxmlformats.org/markup-compatibility/2006" xmlns:mv="urn:schemas-microsoft-com:mac:vml" xmlns:o="urn:schemas-microsoft-com:office:office" xmlns:r="http://schemas.openxmlformats.org/officeDocument/2006/relationships" xmlns:m="http://schemas.openxmlformats.org/officeDocument/2006/math" xmlns:v="urn:schemas-microsoft-com:vml" xmlns:wp14="http://schemas.microsoft.com/office/word/2010/wordprocessingDrawing" xmlns:wp="http://schemas.openxmlformats.org/drawingml/2006/wordprocessingDrawing" xmlns:w10="urn:schemas-microsoft-com:office:word" xmlns:w="http://schemas.openxmlformats.org/wordprocessingml/2006/main" xmlns:w14="http://schemas.microsoft.com/office/word/2010/wordml" xmlns:w15="http://schemas.microsoft.com/office/word/2012/wordml" xmlns:wpg="http://schemas.microsoft.com/office/word/2010/wordprocessingGroup" xmlns:wpi="http://schemas.microsoft.com/office/word/2010/wordprocessingInk" xmlns:wne="http://schemas.microsoft.com/office/word/2006/wordml" xmlns:wps="http://schemas.microsoft.com/office/word/2010/wordprocessingShape" mc:Ignorable="w14 w15 wp14">
   <w:p>
     <w:pPr>
       <w:pStyle w:val="Header"/>
@@ -498,8 +551,8 @@
 </file>
 
 <file path=word/numbering.xml><?xml version="1.0" encoding="utf-8"?>
-<w:numbering xmlns:wpc="http://schemas.microsoft.com/office/word/2010/wordprocessingCanvas" xmlns:cx="http://schemas.microsoft.com/office/drawing/2014/chartex" xmlns:cx1="http://schemas.microsoft.com/office/drawing/2015/9/8/chartex" xmlns:mc="http://schemas.openxmlformats.org/markup-compatibility/2006" xmlns:o="urn:schemas-microsoft-com:office:office" xmlns:r="http://schemas.openxmlformats.org/officeDocument/2006/relationships" xmlns:m="http://schemas.openxmlformats.org/officeDocument/2006/math" xmlns:v="urn:schemas-microsoft-com:vml" xmlns:wp14="http://schemas.microsoft.com/office/word/2010/wordprocessingDrawing" xmlns:wp="http://schemas.openxmlformats.org/drawingml/2006/wordprocessingDrawing" xmlns:w10="urn:schemas-microsoft-com:office:word" xmlns:w="http://schemas.openxmlformats.org/wordprocessingml/2006/main" xmlns:w14="http://schemas.microsoft.com/office/word/2010/wordml" xmlns:w15="http://schemas.microsoft.com/office/word/2012/wordml" xmlns:w16se="http://schemas.microsoft.com/office/word/2015/wordml/symex" xmlns:wpg="http://schemas.microsoft.com/office/word/2010/wordprocessingGroup" xmlns:wpi="http://schemas.microsoft.com/office/word/2010/wordprocessingInk" xmlns:wne="http://schemas.microsoft.com/office/word/2006/wordml" xmlns:wps="http://schemas.microsoft.com/office/word/2010/wordprocessingShape" mc:Ignorable="w14 w15 w16se wp14">
-  <w:abstractNum w:abstractNumId="0" w15:restartNumberingAfterBreak="0">
+<w:numbering xmlns:wpc="http://schemas.microsoft.com/office/word/2010/wordprocessingCanvas" xmlns:mo="http://schemas.microsoft.com/office/mac/office/2008/main" xmlns:mc="http://schemas.openxmlformats.org/markup-compatibility/2006" xmlns:mv="urn:schemas-microsoft-com:mac:vml" xmlns:o="urn:schemas-microsoft-com:office:office" xmlns:r="http://schemas.openxmlformats.org/officeDocument/2006/relationships" xmlns:m="http://schemas.openxmlformats.org/officeDocument/2006/math" xmlns:v="urn:schemas-microsoft-com:vml" xmlns:wp14="http://schemas.microsoft.com/office/word/2010/wordprocessingDrawing" xmlns:wp="http://schemas.openxmlformats.org/drawingml/2006/wordprocessingDrawing" xmlns:w10="urn:schemas-microsoft-com:office:word" xmlns:w="http://schemas.openxmlformats.org/wordprocessingml/2006/main" xmlns:w14="http://schemas.microsoft.com/office/word/2010/wordml" xmlns:w15="http://schemas.microsoft.com/office/word/2012/wordml" xmlns:wpg="http://schemas.microsoft.com/office/word/2010/wordprocessingGroup" xmlns:wpi="http://schemas.microsoft.com/office/word/2010/wordprocessingInk" xmlns:wne="http://schemas.microsoft.com/office/word/2006/wordml" xmlns:wps="http://schemas.microsoft.com/office/word/2010/wordprocessingShape" mc:Ignorable="w14 w15 wp14">
+  <w:abstractNum w:abstractNumId="0">
     <w:nsid w:val="F7D7B82F"/>
     <w:multiLevelType w:val="multilevel"/>
     <w:tmpl w:val="4A1C6B5C"/>
@@ -597,7 +650,7 @@
       </w:pPr>
     </w:lvl>
   </w:abstractNum>
-  <w:abstractNum w:abstractNumId="1" w15:restartNumberingAfterBreak="0">
+  <w:abstractNum w:abstractNumId="1">
     <w:nsid w:val="19B748E1"/>
     <w:multiLevelType w:val="multilevel"/>
     <w:tmpl w:val="44AE43A2"/>
@@ -712,7 +765,7 @@
       </w:pPr>
     </w:lvl>
   </w:abstractNum>
-  <w:abstractNum w:abstractNumId="2" w15:restartNumberingAfterBreak="0">
+  <w:abstractNum w:abstractNumId="2">
     <w:nsid w:val="26DD2713"/>
     <w:multiLevelType w:val="hybridMultilevel"/>
     <w:tmpl w:val="4252AF24"/>
@@ -826,7 +879,7 @@
       </w:rPr>
     </w:lvl>
   </w:abstractNum>
-  <w:abstractNum w:abstractNumId="3" w15:restartNumberingAfterBreak="0">
+  <w:abstractNum w:abstractNumId="3">
     <w:nsid w:val="47B529C0"/>
     <w:multiLevelType w:val="hybridMultilevel"/>
     <w:tmpl w:val="DA7A2A04"/>
@@ -968,7 +1021,7 @@
       </w:rPr>
     </w:lvl>
   </w:abstractNum>
-  <w:abstractNum w:abstractNumId="4" w15:restartNumberingAfterBreak="0">
+  <w:abstractNum w:abstractNumId="4">
     <w:nsid w:val="646124F9"/>
     <w:multiLevelType w:val="hybridMultilevel"/>
     <w:tmpl w:val="52AADF2C"/>
@@ -1081,7 +1134,7 @@
       </w:rPr>
     </w:lvl>
   </w:abstractNum>
-  <w:abstractNum w:abstractNumId="5" w15:restartNumberingAfterBreak="0">
+  <w:abstractNum w:abstractNumId="5">
     <w:nsid w:val="7A8056CC"/>
     <w:multiLevelType w:val="hybridMultilevel"/>
     <w:tmpl w:val="79DA45B8"/>
@@ -1239,7 +1292,7 @@
 </file>
 
 <file path=word/styles.xml><?xml version="1.0" encoding="utf-8"?>
-<w:styles xmlns:mc="http://schemas.openxmlformats.org/markup-compatibility/2006" xmlns:r="http://schemas.openxmlformats.org/officeDocument/2006/relationships" xmlns:w="http://schemas.openxmlformats.org/wordprocessingml/2006/main" xmlns:w14="http://schemas.microsoft.com/office/word/2010/wordml" xmlns:w15="http://schemas.microsoft.com/office/word/2012/wordml" xmlns:w16se="http://schemas.microsoft.com/office/word/2015/wordml/symex" mc:Ignorable="w14 w15 w16se">
+<w:styles xmlns:mc="http://schemas.openxmlformats.org/markup-compatibility/2006" xmlns:r="http://schemas.openxmlformats.org/officeDocument/2006/relationships" xmlns:w="http://schemas.openxmlformats.org/wordprocessingml/2006/main" xmlns:w14="http://schemas.microsoft.com/office/word/2010/wordml" xmlns:w15="http://schemas.microsoft.com/office/word/2012/wordml" mc:Ignorable="w14 w15">
   <w:docDefaults>
     <w:rPrDefault>
       <w:rPr>
@@ -1249,7 +1302,7 @@
     </w:rPrDefault>
     <w:pPrDefault/>
   </w:docDefaults>
-  <w:latentStyles w:defLockedState="0" w:defUIPriority="99" w:defSemiHidden="0" w:defUnhideWhenUsed="0" w:defQFormat="0" w:count="371">
+  <w:latentStyles w:defLockedState="0" w:defUIPriority="99" w:defSemiHidden="0" w:defUnhideWhenUsed="0" w:defQFormat="0" w:count="382">
     <w:lsdException w:name="Normal" w:uiPriority="0"/>
     <w:lsdException w:name="heading 1" w:uiPriority="0" w:qFormat="1"/>
     <w:lsdException w:name="heading 2" w:semiHidden="1" w:uiPriority="0" w:unhideWhenUsed="1"/>
@@ -1279,7 +1332,7 @@
     <w:lsdException w:name="toc 8" w:semiHidden="1" w:uiPriority="39" w:unhideWhenUsed="1"/>
     <w:lsdException w:name="toc 9" w:semiHidden="1" w:uiPriority="39" w:unhideWhenUsed="1"/>
     <w:lsdException w:name="Normal Indent" w:semiHidden="1" w:unhideWhenUsed="1"/>
-    <w:lsdException w:name="footnote text" w:semiHidden="1" w:uiPriority="0" w:unhideWhenUsed="1"/>
+    <w:lsdException w:name="footnote text" w:semiHidden="1" w:unhideWhenUsed="1"/>
     <w:lsdException w:name="annotation text" w:semiHidden="1" w:uiPriority="0" w:unhideWhenUsed="1"/>
     <w:lsdException w:name="header" w:semiHidden="1" w:unhideWhenUsed="1" w:qFormat="1"/>
     <w:lsdException w:name="footer" w:semiHidden="1" w:unhideWhenUsed="1" w:qFormat="1"/>
@@ -1288,7 +1341,7 @@
     <w:lsdException w:name="table of figures" w:semiHidden="1" w:unhideWhenUsed="1"/>
     <w:lsdException w:name="envelope address" w:semiHidden="1" w:unhideWhenUsed="1"/>
     <w:lsdException w:name="envelope return" w:semiHidden="1" w:unhideWhenUsed="1"/>
-    <w:lsdException w:name="footnote reference" w:semiHidden="1" w:uiPriority="0" w:unhideWhenUsed="1"/>
+    <w:lsdException w:name="footnote reference" w:semiHidden="1" w:unhideWhenUsed="1"/>
     <w:lsdException w:name="annotation reference" w:semiHidden="1" w:uiPriority="0" w:unhideWhenUsed="1"/>
     <w:lsdException w:name="line number" w:semiHidden="1" w:unhideWhenUsed="1"/>
     <w:lsdException w:name="page number" w:semiHidden="1" w:uiPriority="0" w:unhideWhenUsed="1"/>
@@ -1355,7 +1408,6 @@
     <w:lsdException w:name="HTML Sample" w:semiHidden="1" w:unhideWhenUsed="1"/>
     <w:lsdException w:name="HTML Typewriter" w:semiHidden="1" w:unhideWhenUsed="1"/>
     <w:lsdException w:name="HTML Variable" w:semiHidden="1" w:unhideWhenUsed="1"/>
-    <w:lsdException w:name="Normal Table" w:semiHidden="1" w:unhideWhenUsed="1"/>
     <w:lsdException w:name="annotation subject" w:semiHidden="1" w:uiPriority="0" w:unhideWhenUsed="1"/>
     <w:lsdException w:name="No List" w:semiHidden="1" w:unhideWhenUsed="1"/>
     <w:lsdException w:name="Outline List 1" w:semiHidden="1" w:unhideWhenUsed="1"/>
@@ -1401,11 +1453,9 @@
     <w:lsdException w:name="Table Subtle 1" w:semiHidden="1" w:unhideWhenUsed="1"/>
     <w:lsdException w:name="Table Subtle 2" w:semiHidden="1" w:unhideWhenUsed="1"/>
     <w:lsdException w:name="Table Web 1" w:semiHidden="1" w:unhideWhenUsed="1"/>
-    <w:lsdException w:name="Table Web 2" w:semiHidden="1" w:unhideWhenUsed="1"/>
     <w:lsdException w:name="Table Web 3" w:semiHidden="1" w:unhideWhenUsed="1"/>
     <w:lsdException w:name="Balloon Text" w:semiHidden="1" w:uiPriority="0" w:unhideWhenUsed="1"/>
     <w:lsdException w:name="Table Grid" w:uiPriority="0"/>
-    <w:lsdException w:name="Table Theme" w:semiHidden="1" w:unhideWhenUsed="1"/>
     <w:lsdException w:name="Placeholder Text" w:semiHidden="1"/>
     <w:lsdException w:name="No Spacing" w:uiPriority="1" w:qFormat="1"/>
     <w:lsdException w:name="Light Shading" w:uiPriority="60"/>
@@ -1621,6 +1671,8 @@
     <w:lsdException w:name="List Table 5 Dark Accent 6" w:uiPriority="50"/>
     <w:lsdException w:name="List Table 6 Colorful Accent 6" w:uiPriority="51"/>
     <w:lsdException w:name="List Table 7 Colorful Accent 6" w:uiPriority="52"/>
+    <w:lsdException w:name="Mention" w:semiHidden="1" w:unhideWhenUsed="1"/>
+    <w:lsdException w:name="Smart Hyperlink" w:semiHidden="1" w:unhideWhenUsed="1"/>
   </w:latentStyles>
   <w:style w:type="paragraph" w:default="1" w:styleId="Normal">
     <w:name w:val="Normal"/>
@@ -1811,6 +1863,7 @@
       <w:rFonts w:ascii="Times New Roman" w:eastAsia="Times New Roman" w:hAnsi="Times New Roman"/>
     </w:rPr>
     <w:tblPr>
+      <w:tblInd w:w="0" w:type="dxa"/>
       <w:tblBorders>
         <w:top w:val="single" w:sz="4" w:space="0" w:color="auto"/>
         <w:left w:val="single" w:sz="4" w:space="0" w:color="auto"/>
@@ -1819,6 +1872,12 @@
         <w:insideH w:val="single" w:sz="4" w:space="0" w:color="auto"/>
         <w:insideV w:val="single" w:sz="4" w:space="0" w:color="auto"/>
       </w:tblBorders>
+      <w:tblCellMar>
+        <w:top w:w="0" w:type="dxa"/>
+        <w:left w:w="108" w:type="dxa"/>
+        <w:bottom w:w="0" w:type="dxa"/>
+        <w:right w:w="108" w:type="dxa"/>
+      </w:tblCellMar>
     </w:tblPr>
   </w:style>
   <w:style w:type="character" w:customStyle="1" w:styleId="Heading3Char">
@@ -2131,6 +2190,7 @@
   </w:style>
   <w:style w:type="character" w:styleId="FootnoteReference">
     <w:name w:val="footnote reference"/>
+    <w:uiPriority w:val="99"/>
     <w:rsid w:val="00BA5889"/>
     <w:rPr>
       <w:vertAlign w:val="superscript"/>
@@ -2173,6 +2233,7 @@
     <w:name w:val="footnote text"/>
     <w:basedOn w:val="Normal"/>
     <w:link w:val="FootnoteTextChar"/>
+    <w:uiPriority w:val="99"/>
     <w:rsid w:val="007934E2"/>
     <w:pPr>
       <w:spacing w:after="0" w:line="240" w:lineRule="auto"/>
@@ -2186,6 +2247,7 @@
   <w:style w:type="character" w:customStyle="1" w:styleId="FootnoteTextChar">
     <w:name w:val="Footnote Text Char"/>
     <w:link w:val="FootnoteText"/>
+    <w:uiPriority w:val="99"/>
     <w:rsid w:val="007934E2"/>
     <w:rPr>
       <w:rFonts w:ascii="Arial" w:eastAsia="Times New Roman" w:hAnsi="Arial" w:cs="Calibri"/>
@@ -3388,9 +3450,16 @@
       <w:rFonts w:ascii="Arial" w:hAnsi="Arial"/>
     </w:rPr>
     <w:tblPr>
+      <w:tblInd w:w="0" w:type="dxa"/>
       <w:tblBorders>
         <w:bottom w:val="single" w:sz="4" w:space="0" w:color="808080"/>
       </w:tblBorders>
+      <w:tblCellMar>
+        <w:top w:w="0" w:type="dxa"/>
+        <w:left w:w="108" w:type="dxa"/>
+        <w:bottom w:w="0" w:type="dxa"/>
+        <w:right w:w="108" w:type="dxa"/>
+      </w:tblCellMar>
     </w:tblPr>
     <w:tblStylePr w:type="firstRow">
       <w:tblPr/>
@@ -4553,18 +4622,12 @@
 <file path=customXml/itemProps2.xml><?xml version="1.0" encoding="utf-8"?>
 <ds:datastoreItem xmlns:ds="http://schemas.openxmlformats.org/officeDocument/2006/customXml" ds:itemID="{48E47447-41AB-4FA7-8186-59CFA865B469}">
   <ds:schemaRefs>
+    <ds:schemaRef ds:uri="http://schemas.microsoft.com/office/2006/metadata/properties"/>
+    <ds:schemaRef ds:uri="http://schemas.microsoft.com/office/infopath/2007/PartnerControls"/>
+    <ds:schemaRef ds:uri="604ab517-1a71-4585-ad2c-b7a62c9af505"/>
     <ds:schemaRef ds:uri="http://schemas.microsoft.com/sharepoint/v3"/>
-    <ds:schemaRef ds:uri="http://purl.org/dc/terms/"/>
-    <ds:schemaRef ds:uri="604ab517-1a71-4585-ad2c-b7a62c9af505"/>
-    <ds:schemaRef ds:uri="http://schemas.microsoft.com/office/2006/documentManagement/types"/>
     <ds:schemaRef ds:uri="32c364ca-150e-461d-afae-292c010ebbd8"/>
-    <ds:schemaRef ds:uri="http://schemas.openxmlformats.org/package/2006/metadata/core-properties"/>
-    <ds:schemaRef ds:uri="http://purl.org/dc/elements/1.1/"/>
-    <ds:schemaRef ds:uri="http://schemas.microsoft.com/office/2006/metadata/properties"/>
     <ds:schemaRef ds:uri="1dfeac86-9dd1-45c7-8e5a-393a21a28e25"/>
-    <ds:schemaRef ds:uri="http://schemas.microsoft.com/office/infopath/2007/PartnerControls"/>
-    <ds:schemaRef ds:uri="http://www.w3.org/XML/1998/namespace"/>
-    <ds:schemaRef ds:uri="http://purl.org/dc/dcmitype/"/>
   </ds:schemaRefs>
 </ds:datastoreItem>
 </file>
@@ -4599,7 +4662,7 @@
 </file>
 
 <file path=customXml/itemProps5.xml><?xml version="1.0" encoding="utf-8"?>
-<ds:datastoreItem xmlns:ds="http://schemas.openxmlformats.org/officeDocument/2006/customXml" ds:itemID="{AB82AC44-DB60-4B87-A1F9-D9588424BC7E}">
+<ds:datastoreItem xmlns:ds="http://schemas.openxmlformats.org/officeDocument/2006/customXml" ds:itemID="{55632620-D185-E043-A1A2-EBF523CAE73E}">
   <ds:schemaRefs>
     <ds:schemaRef ds:uri="http://schemas.openxmlformats.org/officeDocument/2006/bibliography"/>
   </ds:schemaRefs>

</xml_diff>

<commit_message>
Added official statistic and updatedd packrat
</commit_message>
<xml_diff>
--- a/inst/styles/national_statistic.docx
+++ b/inst/styles/national_statistic.docx
@@ -30,6 +30,8 @@
       <w:pPr>
         <w:spacing w:after="0" w:line="240" w:lineRule="auto"/>
       </w:pPr>
+      <w:bookmarkStart w:id="0" w:name="_GoBack"/>
+      <w:bookmarkEnd w:id="0"/>
     </w:p>
     <w:p>
       <w:pPr>
@@ -38,8 +40,6 @@
       <w:r>
         <w:t>Heading 1 #</w:t>
       </w:r>
-      <w:bookmarkStart w:id="0" w:name="_GoBack"/>
-      <w:bookmarkEnd w:id="0"/>
     </w:p>
     <w:p>
       <w:pPr>
@@ -69,14 +69,32 @@
     <w:p>
       <w:pPr>
         <w:pStyle w:val="Heading4"/>
+        <w:pBdr>
+          <w:left w:val="single" w:sz="4" w:space="8" w:color="5B9BD5" w:themeColor="accent1"/>
+          <w:right w:val="single" w:sz="4" w:space="8" w:color="5B9BD5" w:themeColor="accent1"/>
+        </w:pBdr>
+        <w:tabs>
+          <w:tab w:val="left" w:pos="4126"/>
+          <w:tab w:val="center" w:pos="5233"/>
+        </w:tabs>
       </w:pPr>
       <w:r>
         <w:t>Front page heading ####</w:t>
       </w:r>
+      <w:r>
+        <w:tab/>
+      </w:r>
+      <w:r>
+        <w:tab/>
+      </w:r>
     </w:p>
     <w:p>
       <w:pPr>
         <w:pStyle w:val="Heading5"/>
+        <w:pBdr>
+          <w:left w:val="single" w:sz="4" w:space="5" w:color="5B9BD5" w:themeColor="accent1"/>
+          <w:right w:val="single" w:sz="4" w:space="5" w:color="5B9BD5" w:themeColor="accent1"/>
+        </w:pBdr>
       </w:pPr>
       <w:r>
         <w:t>Box heading #####</w:t>
@@ -145,6 +163,10 @@
     <w:p>
       <w:pPr>
         <w:pStyle w:val="BlockText"/>
+        <w:pBdr>
+          <w:left w:val="single" w:sz="4" w:space="5" w:color="5B9BD5" w:themeColor="accent1"/>
+          <w:right w:val="single" w:sz="4" w:space="5" w:color="5B9BD5" w:themeColor="accent1"/>
+        </w:pBdr>
         <w:rPr>
           <w:rFonts w:cs="Arial"/>
         </w:rPr>
@@ -651,6 +673,146 @@
     </w:lvl>
   </w:abstractNum>
   <w:abstractNum w:abstractNumId="1">
+    <w:nsid w:val="FFFFFF1D"/>
+    <w:multiLevelType w:val="multilevel"/>
+    <w:tmpl w:val="61D46744"/>
+    <w:lvl w:ilvl="0">
+      <w:start w:val="1"/>
+      <w:numFmt w:val="bullet"/>
+      <w:lvlText w:val=""/>
+      <w:lvlJc w:val="left"/>
+      <w:pPr>
+        <w:tabs>
+          <w:tab w:val="num" w:pos="0"/>
+        </w:tabs>
+        <w:ind w:left="0" w:firstLine="0"/>
+      </w:pPr>
+      <w:rPr>
+        <w:rFonts w:ascii="Symbol" w:hAnsi="Symbol" w:hint="default"/>
+      </w:rPr>
+    </w:lvl>
+    <w:lvl w:ilvl="1">
+      <w:start w:val="1"/>
+      <w:numFmt w:val="bullet"/>
+      <w:lvlText w:val=""/>
+      <w:lvlJc w:val="left"/>
+      <w:pPr>
+        <w:tabs>
+          <w:tab w:val="num" w:pos="720"/>
+        </w:tabs>
+        <w:ind w:left="1080" w:hanging="360"/>
+      </w:pPr>
+      <w:rPr>
+        <w:rFonts w:ascii="Symbol" w:hAnsi="Symbol" w:hint="default"/>
+      </w:rPr>
+    </w:lvl>
+    <w:lvl w:ilvl="2">
+      <w:start w:val="1"/>
+      <w:numFmt w:val="bullet"/>
+      <w:lvlText w:val="o"/>
+      <w:lvlJc w:val="left"/>
+      <w:pPr>
+        <w:tabs>
+          <w:tab w:val="num" w:pos="1440"/>
+        </w:tabs>
+        <w:ind w:left="1800" w:hanging="360"/>
+      </w:pPr>
+      <w:rPr>
+        <w:rFonts w:ascii="Courier New" w:hAnsi="Courier New" w:cs="Courier New" w:hint="default"/>
+      </w:rPr>
+    </w:lvl>
+    <w:lvl w:ilvl="3">
+      <w:start w:val="1"/>
+      <w:numFmt w:val="bullet"/>
+      <w:lvlText w:val=""/>
+      <w:lvlJc w:val="left"/>
+      <w:pPr>
+        <w:tabs>
+          <w:tab w:val="num" w:pos="2160"/>
+        </w:tabs>
+        <w:ind w:left="2520" w:hanging="360"/>
+      </w:pPr>
+      <w:rPr>
+        <w:rFonts w:ascii="Wingdings" w:hAnsi="Wingdings" w:hint="default"/>
+      </w:rPr>
+    </w:lvl>
+    <w:lvl w:ilvl="4">
+      <w:start w:val="1"/>
+      <w:numFmt w:val="bullet"/>
+      <w:lvlText w:val=""/>
+      <w:lvlJc w:val="left"/>
+      <w:pPr>
+        <w:tabs>
+          <w:tab w:val="num" w:pos="2880"/>
+        </w:tabs>
+        <w:ind w:left="3240" w:hanging="360"/>
+      </w:pPr>
+      <w:rPr>
+        <w:rFonts w:ascii="Wingdings" w:hAnsi="Wingdings" w:hint="default"/>
+      </w:rPr>
+    </w:lvl>
+    <w:lvl w:ilvl="5">
+      <w:start w:val="1"/>
+      <w:numFmt w:val="bullet"/>
+      <w:lvlText w:val=""/>
+      <w:lvlJc w:val="left"/>
+      <w:pPr>
+        <w:tabs>
+          <w:tab w:val="num" w:pos="3600"/>
+        </w:tabs>
+        <w:ind w:left="3960" w:hanging="360"/>
+      </w:pPr>
+      <w:rPr>
+        <w:rFonts w:ascii="Symbol" w:hAnsi="Symbol" w:hint="default"/>
+      </w:rPr>
+    </w:lvl>
+    <w:lvl w:ilvl="6">
+      <w:start w:val="1"/>
+      <w:numFmt w:val="bullet"/>
+      <w:lvlText w:val="o"/>
+      <w:lvlJc w:val="left"/>
+      <w:pPr>
+        <w:tabs>
+          <w:tab w:val="num" w:pos="4320"/>
+        </w:tabs>
+        <w:ind w:left="4680" w:hanging="360"/>
+      </w:pPr>
+      <w:rPr>
+        <w:rFonts w:ascii="Courier New" w:hAnsi="Courier New" w:cs="Courier New" w:hint="default"/>
+      </w:rPr>
+    </w:lvl>
+    <w:lvl w:ilvl="7">
+      <w:start w:val="1"/>
+      <w:numFmt w:val="bullet"/>
+      <w:lvlText w:val=""/>
+      <w:lvlJc w:val="left"/>
+      <w:pPr>
+        <w:tabs>
+          <w:tab w:val="num" w:pos="5040"/>
+        </w:tabs>
+        <w:ind w:left="5400" w:hanging="360"/>
+      </w:pPr>
+      <w:rPr>
+        <w:rFonts w:ascii="Wingdings" w:hAnsi="Wingdings" w:hint="default"/>
+      </w:rPr>
+    </w:lvl>
+    <w:lvl w:ilvl="8">
+      <w:start w:val="1"/>
+      <w:numFmt w:val="bullet"/>
+      <w:lvlText w:val=""/>
+      <w:lvlJc w:val="left"/>
+      <w:pPr>
+        <w:tabs>
+          <w:tab w:val="num" w:pos="5760"/>
+        </w:tabs>
+        <w:ind w:left="6120" w:hanging="360"/>
+      </w:pPr>
+      <w:rPr>
+        <w:rFonts w:ascii="Wingdings" w:hAnsi="Wingdings" w:hint="default"/>
+      </w:rPr>
+    </w:lvl>
+  </w:abstractNum>
+  <w:abstractNum w:abstractNumId="2">
     <w:nsid w:val="19B748E1"/>
     <w:multiLevelType w:val="multilevel"/>
     <w:tmpl w:val="44AE43A2"/>
@@ -765,7 +927,7 @@
       </w:pPr>
     </w:lvl>
   </w:abstractNum>
-  <w:abstractNum w:abstractNumId="2">
+  <w:abstractNum w:abstractNumId="3">
     <w:nsid w:val="26DD2713"/>
     <w:multiLevelType w:val="hybridMultilevel"/>
     <w:tmpl w:val="4252AF24"/>
@@ -879,7 +1041,7 @@
       </w:rPr>
     </w:lvl>
   </w:abstractNum>
-  <w:abstractNum w:abstractNumId="3">
+  <w:abstractNum w:abstractNumId="4">
     <w:nsid w:val="47B529C0"/>
     <w:multiLevelType w:val="hybridMultilevel"/>
     <w:tmpl w:val="DA7A2A04"/>
@@ -1021,7 +1183,7 @@
       </w:rPr>
     </w:lvl>
   </w:abstractNum>
-  <w:abstractNum w:abstractNumId="4">
+  <w:abstractNum w:abstractNumId="5">
     <w:nsid w:val="646124F9"/>
     <w:multiLevelType w:val="hybridMultilevel"/>
     <w:tmpl w:val="52AADF2C"/>
@@ -1134,7 +1296,7 @@
       </w:rPr>
     </w:lvl>
   </w:abstractNum>
-  <w:abstractNum w:abstractNumId="5">
+  <w:abstractNum w:abstractNumId="6">
     <w:nsid w:val="7A8056CC"/>
     <w:multiLevelType w:val="hybridMultilevel"/>
     <w:tmpl w:val="79DA45B8"/>
@@ -1270,22 +1432,25 @@
     </w:lvl>
   </w:abstractNum>
   <w:num w:numId="1">
-    <w:abstractNumId w:val="5"/>
+    <w:abstractNumId w:val="6"/>
   </w:num>
   <w:num w:numId="2">
-    <w:abstractNumId w:val="1"/>
+    <w:abstractNumId w:val="2"/>
   </w:num>
   <w:num w:numId="3">
+    <w:abstractNumId w:val="4"/>
+  </w:num>
+  <w:num w:numId="4">
     <w:abstractNumId w:val="3"/>
   </w:num>
-  <w:num w:numId="4">
-    <w:abstractNumId w:val="2"/>
-  </w:num>
   <w:num w:numId="5">
-    <w:abstractNumId w:val="4"/>
+    <w:abstractNumId w:val="5"/>
   </w:num>
   <w:num w:numId="6">
     <w:abstractNumId w:val="0"/>
+  </w:num>
+  <w:num w:numId="7">
+    <w:abstractNumId w:val="1"/>
   </w:num>
   <w:numIdMacAtCleanup w:val="5"/>
 </w:numbering>
@@ -1408,6 +1573,7 @@
     <w:lsdException w:name="HTML Sample" w:semiHidden="1" w:unhideWhenUsed="1"/>
     <w:lsdException w:name="HTML Typewriter" w:semiHidden="1" w:unhideWhenUsed="1"/>
     <w:lsdException w:name="HTML Variable" w:semiHidden="1" w:unhideWhenUsed="1"/>
+    <w:lsdException w:name="Normal Table" w:semiHidden="1" w:unhideWhenUsed="1"/>
     <w:lsdException w:name="annotation subject" w:semiHidden="1" w:uiPriority="0" w:unhideWhenUsed="1"/>
     <w:lsdException w:name="No List" w:semiHidden="1" w:unhideWhenUsed="1"/>
     <w:lsdException w:name="Outline List 1" w:semiHidden="1" w:unhideWhenUsed="1"/>
@@ -1453,9 +1619,11 @@
     <w:lsdException w:name="Table Subtle 1" w:semiHidden="1" w:unhideWhenUsed="1"/>
     <w:lsdException w:name="Table Subtle 2" w:semiHidden="1" w:unhideWhenUsed="1"/>
     <w:lsdException w:name="Table Web 1" w:semiHidden="1" w:unhideWhenUsed="1"/>
+    <w:lsdException w:name="Table Web 2" w:semiHidden="1" w:unhideWhenUsed="1"/>
     <w:lsdException w:name="Table Web 3" w:semiHidden="1" w:unhideWhenUsed="1"/>
     <w:lsdException w:name="Balloon Text" w:semiHidden="1" w:uiPriority="0" w:unhideWhenUsed="1"/>
     <w:lsdException w:name="Table Grid" w:uiPriority="0"/>
+    <w:lsdException w:name="Table Theme" w:semiHidden="1" w:unhideWhenUsed="1"/>
     <w:lsdException w:name="Placeholder Text" w:semiHidden="1"/>
     <w:lsdException w:name="No Spacing" w:uiPriority="1" w:qFormat="1"/>
     <w:lsdException w:name="Light Shading" w:uiPriority="60"/>
@@ -3946,7 +4114,6 @@
     <w:basedOn w:val="Boxtext"/>
     <w:next w:val="BodyText"/>
     <w:uiPriority w:val="9"/>
-    <w:semiHidden/>
     <w:unhideWhenUsed/>
     <w:qFormat/>
     <w:rsid w:val="000F1319"/>
@@ -4226,116 +4393,6 @@
 
 <file path=customXml/item1.xml><?xml version="1.0" encoding="utf-8"?>
 <?mso-contentType ?>
-<spe:Receivers xmlns:spe="http://schemas.microsoft.com/sharepoint/events">
-  <Receiver>
-    <Name>Document ID Generator</Name>
-    <Synchronization>Synchronous</Synchronization>
-    <Type>10001</Type>
-    <SequenceNumber>1000</SequenceNumber>
-    <Url/>
-    <Assembly>Microsoft.Office.DocumentManagement, Version=16.0.0.0, Culture=neutral, PublicKeyToken=71e9bce111e9429c</Assembly>
-    <Class>Microsoft.Office.DocumentManagement.Internal.DocIdHandler</Class>
-    <Data/>
-    <Filter/>
-  </Receiver>
-  <Receiver>
-    <Name>Document ID Generator</Name>
-    <Synchronization>Synchronous</Synchronization>
-    <Type>10002</Type>
-    <SequenceNumber>1001</SequenceNumber>
-    <Url/>
-    <Assembly>Microsoft.Office.DocumentManagement, Version=16.0.0.0, Culture=neutral, PublicKeyToken=71e9bce111e9429c</Assembly>
-    <Class>Microsoft.Office.DocumentManagement.Internal.DocIdHandler</Class>
-    <Data/>
-    <Filter/>
-  </Receiver>
-  <Receiver>
-    <Name>Document ID Generator</Name>
-    <Synchronization>Synchronous</Synchronization>
-    <Type>10004</Type>
-    <SequenceNumber>1002</SequenceNumber>
-    <Url/>
-    <Assembly>Microsoft.Office.DocumentManagement, Version=16.0.0.0, Culture=neutral, PublicKeyToken=71e9bce111e9429c</Assembly>
-    <Class>Microsoft.Office.DocumentManagement.Internal.DocIdHandler</Class>
-    <Data/>
-    <Filter/>
-  </Receiver>
-  <Receiver>
-    <Name>Document ID Generator</Name>
-    <Synchronization>Synchronous</Synchronization>
-    <Type>10006</Type>
-    <SequenceNumber>1003</SequenceNumber>
-    <Url/>
-    <Assembly>Microsoft.Office.DocumentManagement, Version=16.0.0.0, Culture=neutral, PublicKeyToken=71e9bce111e9429c</Assembly>
-    <Class>Microsoft.Office.DocumentManagement.Internal.DocIdHandler</Class>
-    <Data/>
-    <Filter/>
-  </Receiver>
-</spe:Receivers>
-</file>
-
-<file path=customXml/item2.xml><?xml version="1.0" encoding="utf-8"?>
-<p:properties xmlns:p="http://schemas.microsoft.com/office/2006/metadata/properties" xmlns:xsi="http://www.w3.org/2001/XMLSchema-instance" xmlns:pc="http://schemas.microsoft.com/office/infopath/2007/PartnerControls">
-  <documentManagement>
-    <IWPContributor xmlns="604ab517-1a71-4585-ad2c-b7a62c9af505">
-      <UserInfo>
-        <DisplayName/>
-        <AccountId xsi:nil="true"/>
-        <AccountType/>
-      </UserInfo>
-    </IWPContributor>
-    <Comments xmlns="http://schemas.microsoft.com/sharepoint/v3" xsi:nil="true"/>
-    <TaxCatchAll xmlns="32c364ca-150e-461d-afae-292c010ebbd8">
-      <Value>3</Value>
-      <Value>2</Value>
-      <Value>1</Value>
-    </TaxCatchAll>
-    <d4e21c0dfac44b619b868baaa66198f2 xmlns="32c364ca-150e-461d-afae-292c010ebbd8">
-      <Terms xmlns="http://schemas.microsoft.com/office/infopath/2007/PartnerControls"/>
-    </d4e21c0dfac44b619b868baaa66198f2>
-    <le442500c33346388fe24b06c664ec3c xmlns="32c364ca-150e-461d-afae-292c010ebbd8">
-      <Terms xmlns="http://schemas.microsoft.com/office/infopath/2007/PartnerControls">
-        <TermInfo xmlns="http://schemas.microsoft.com/office/infopath/2007/PartnerControls">
-          <TermName xmlns="http://schemas.microsoft.com/office/infopath/2007/PartnerControls">DfE</TermName>
-          <TermId xmlns="http://schemas.microsoft.com/office/infopath/2007/PartnerControls">cc08a6d4-dfde-4d0f-bd85-069ebcef80d5</TermId>
-        </TermInfo>
-      </Terms>
-    </le442500c33346388fe24b06c664ec3c>
-    <h5181134883947a99a38d116ffff0102 xmlns="1dfeac86-9dd1-45c7-8e5a-393a21a28e25">
-      <Terms xmlns="http://schemas.microsoft.com/office/infopath/2007/PartnerControls">
-        <TermInfo xmlns="http://schemas.microsoft.com/office/infopath/2007/PartnerControls">
-          <TermName xmlns="http://schemas.microsoft.com/office/infopath/2007/PartnerControls">DfE</TermName>
-          <TermId xmlns="http://schemas.microsoft.com/office/infopath/2007/PartnerControls">a484111e-5b24-4ad9-9778-c536c8c88985</TermId>
-        </TermInfo>
-      </Terms>
-    </h5181134883947a99a38d116ffff0102>
-    <m114fd675b1841ffbd254d71e2176ee4 xmlns="32c364ca-150e-461d-afae-292c010ebbd8">
-      <Terms xmlns="http://schemas.microsoft.com/office/infopath/2007/PartnerControls"/>
-    </m114fd675b1841ffbd254d71e2176ee4>
-    <TaxCatchAllLabel xmlns="32c364ca-150e-461d-afae-292c010ebbd8"/>
-    <_vti_ItemDeclaredRecord xmlns="http://schemas.microsoft.com/sharepoint/v3" xsi:nil="true"/>
-    <e131cf8fe4f54f688fc6b0d41220f6e0 xmlns="32c364ca-150e-461d-afae-292c010ebbd8">
-      <Terms xmlns="http://schemas.microsoft.com/office/infopath/2007/PartnerControls">
-        <TermInfo xmlns="http://schemas.microsoft.com/office/infopath/2007/PartnerControls">
-          <TermName xmlns="http://schemas.microsoft.com/office/infopath/2007/PartnerControls">Official</TermName>
-          <TermId xmlns="http://schemas.microsoft.com/office/infopath/2007/PartnerControls">0884c477-2e62-47ea-b19c-5af6e91124c5</TermId>
-        </TermInfo>
-      </Terms>
-    </e131cf8fe4f54f688fc6b0d41220f6e0>
-    <h5181134883947a99a38d116ffff0006 xmlns="1dfeac86-9dd1-45c7-8e5a-393a21a28e25">
-      <Terms xmlns="http://schemas.microsoft.com/office/infopath/2007/PartnerControls"/>
-    </h5181134883947a99a38d116ffff0006>
-    <_dlc_DocId xmlns="32c364ca-150e-461d-afae-292c010ebbd8">WD4PFDVV34TP-624721163-10</_dlc_DocId>
-    <_dlc_DocIdUrl xmlns="32c364ca-150e-461d-afae-292c010ebbd8">
-      <Url>https://educationgovuk.sharepoint.com/sites/srg/a/_layouts/15/DocIdRedir.aspx?ID=WD4PFDVV34TP-624721163-10</Url>
-      <Description>WD4PFDVV34TP-624721163-10</Description>
-    </_dlc_DocIdUrl>
-  </documentManagement>
-</p:properties>
-</file>
-
-<file path=customXml/item3.xml><?xml version="1.0" encoding="utf-8"?>
-<?mso-contentType ?>
 <FormTemplates xmlns="http://schemas.microsoft.com/sharepoint/v3/contenttype/forms">
   <Display>DocumentLibraryForm</Display>
   <Edit>DocumentLibraryForm</Edit>
@@ -4343,7 +4400,7 @@
 </FormTemplates>
 </file>
 
-<file path=customXml/item4.xml><?xml version="1.0" encoding="utf-8"?>
+<file path=customXml/item2.xml><?xml version="1.0" encoding="utf-8"?>
 <ct:contentTypeSchema xmlns:ct="http://schemas.microsoft.com/office/2006/metadata/contentType" xmlns:ma="http://schemas.microsoft.com/office/2006/metadata/properties/metaAttributes" ct:_="" ma:_="" ma:contentTypeName="Unmanaged Document" ma:contentTypeID="0x010100598502DE76B8B147A7F6B88A9C1E43A6100056E0B9BAEBC7554D8F05677C8D2F9D2E" ma:contentTypeVersion="24" ma:contentTypeDescription="For working documents that do not need to be declared as records.  Will be deleted two years after last modified date." ma:contentTypeScope="" ma:versionID="276fb8ebe14dd78db88abf13c6ce41d2">
   <xsd:schema xmlns:xsd="http://www.w3.org/2001/XMLSchema" xmlns:xs="http://www.w3.org/2001/XMLSchema" xmlns:p="http://schemas.microsoft.com/office/2006/metadata/properties" xmlns:ns1="http://schemas.microsoft.com/sharepoint/v3" xmlns:ns2="32c364ca-150e-461d-afae-292c010ebbd8" xmlns:ns3="604ab517-1a71-4585-ad2c-b7a62c9af505" xmlns:ns4="1dfeac86-9dd1-45c7-8e5a-393a21a28e25" targetNamespace="http://schemas.microsoft.com/office/2006/metadata/properties" ma:root="true" ma:fieldsID="53c21de8337bbb55ef14815643d1cc25" ns1:_="" ns2:_="" ns3:_="" ns4:_="">
     <xsd:import namespace="http://schemas.microsoft.com/sharepoint/v3"/>
@@ -4607,32 +4664,121 @@
 </ct:contentTypeSchema>
 </file>
 
+<file path=customXml/item3.xml><?xml version="1.0" encoding="utf-8"?>
+<?mso-contentType ?>
+<spe:Receivers xmlns:spe="http://schemas.microsoft.com/sharepoint/events">
+  <Receiver>
+    <Name>Document ID Generator</Name>
+    <Synchronization>Synchronous</Synchronization>
+    <Type>10001</Type>
+    <SequenceNumber>1000</SequenceNumber>
+    <Url/>
+    <Assembly>Microsoft.Office.DocumentManagement, Version=16.0.0.0, Culture=neutral, PublicKeyToken=71e9bce111e9429c</Assembly>
+    <Class>Microsoft.Office.DocumentManagement.Internal.DocIdHandler</Class>
+    <Data/>
+    <Filter/>
+  </Receiver>
+  <Receiver>
+    <Name>Document ID Generator</Name>
+    <Synchronization>Synchronous</Synchronization>
+    <Type>10002</Type>
+    <SequenceNumber>1001</SequenceNumber>
+    <Url/>
+    <Assembly>Microsoft.Office.DocumentManagement, Version=16.0.0.0, Culture=neutral, PublicKeyToken=71e9bce111e9429c</Assembly>
+    <Class>Microsoft.Office.DocumentManagement.Internal.DocIdHandler</Class>
+    <Data/>
+    <Filter/>
+  </Receiver>
+  <Receiver>
+    <Name>Document ID Generator</Name>
+    <Synchronization>Synchronous</Synchronization>
+    <Type>10004</Type>
+    <SequenceNumber>1002</SequenceNumber>
+    <Url/>
+    <Assembly>Microsoft.Office.DocumentManagement, Version=16.0.0.0, Culture=neutral, PublicKeyToken=71e9bce111e9429c</Assembly>
+    <Class>Microsoft.Office.DocumentManagement.Internal.DocIdHandler</Class>
+    <Data/>
+    <Filter/>
+  </Receiver>
+  <Receiver>
+    <Name>Document ID Generator</Name>
+    <Synchronization>Synchronous</Synchronization>
+    <Type>10006</Type>
+    <SequenceNumber>1003</SequenceNumber>
+    <Url/>
+    <Assembly>Microsoft.Office.DocumentManagement, Version=16.0.0.0, Culture=neutral, PublicKeyToken=71e9bce111e9429c</Assembly>
+    <Class>Microsoft.Office.DocumentManagement.Internal.DocIdHandler</Class>
+    <Data/>
+    <Filter/>
+  </Receiver>
+</spe:Receivers>
+</file>
+
+<file path=customXml/item4.xml><?xml version="1.0" encoding="utf-8"?>
+<p:properties xmlns:p="http://schemas.microsoft.com/office/2006/metadata/properties" xmlns:xsi="http://www.w3.org/2001/XMLSchema-instance" xmlns:pc="http://schemas.microsoft.com/office/infopath/2007/PartnerControls">
+  <documentManagement>
+    <IWPContributor xmlns="604ab517-1a71-4585-ad2c-b7a62c9af505">
+      <UserInfo>
+        <DisplayName/>
+        <AccountId xsi:nil="true"/>
+        <AccountType/>
+      </UserInfo>
+    </IWPContributor>
+    <Comments xmlns="http://schemas.microsoft.com/sharepoint/v3" xsi:nil="true"/>
+    <TaxCatchAll xmlns="32c364ca-150e-461d-afae-292c010ebbd8">
+      <Value>3</Value>
+      <Value>2</Value>
+      <Value>1</Value>
+    </TaxCatchAll>
+    <d4e21c0dfac44b619b868baaa66198f2 xmlns="32c364ca-150e-461d-afae-292c010ebbd8">
+      <Terms xmlns="http://schemas.microsoft.com/office/infopath/2007/PartnerControls"/>
+    </d4e21c0dfac44b619b868baaa66198f2>
+    <le442500c33346388fe24b06c664ec3c xmlns="32c364ca-150e-461d-afae-292c010ebbd8">
+      <Terms xmlns="http://schemas.microsoft.com/office/infopath/2007/PartnerControls">
+        <TermInfo xmlns="http://schemas.microsoft.com/office/infopath/2007/PartnerControls">
+          <TermName xmlns="http://schemas.microsoft.com/office/infopath/2007/PartnerControls">DfE</TermName>
+          <TermId xmlns="http://schemas.microsoft.com/office/infopath/2007/PartnerControls">cc08a6d4-dfde-4d0f-bd85-069ebcef80d5</TermId>
+        </TermInfo>
+      </Terms>
+    </le442500c33346388fe24b06c664ec3c>
+    <h5181134883947a99a38d116ffff0102 xmlns="1dfeac86-9dd1-45c7-8e5a-393a21a28e25">
+      <Terms xmlns="http://schemas.microsoft.com/office/infopath/2007/PartnerControls">
+        <TermInfo xmlns="http://schemas.microsoft.com/office/infopath/2007/PartnerControls">
+          <TermName xmlns="http://schemas.microsoft.com/office/infopath/2007/PartnerControls">DfE</TermName>
+          <TermId xmlns="http://schemas.microsoft.com/office/infopath/2007/PartnerControls">a484111e-5b24-4ad9-9778-c536c8c88985</TermId>
+        </TermInfo>
+      </Terms>
+    </h5181134883947a99a38d116ffff0102>
+    <m114fd675b1841ffbd254d71e2176ee4 xmlns="32c364ca-150e-461d-afae-292c010ebbd8">
+      <Terms xmlns="http://schemas.microsoft.com/office/infopath/2007/PartnerControls"/>
+    </m114fd675b1841ffbd254d71e2176ee4>
+    <TaxCatchAllLabel xmlns="32c364ca-150e-461d-afae-292c010ebbd8"/>
+    <_vti_ItemDeclaredRecord xmlns="http://schemas.microsoft.com/sharepoint/v3" xsi:nil="true"/>
+    <e131cf8fe4f54f688fc6b0d41220f6e0 xmlns="32c364ca-150e-461d-afae-292c010ebbd8">
+      <Terms xmlns="http://schemas.microsoft.com/office/infopath/2007/PartnerControls">
+        <TermInfo xmlns="http://schemas.microsoft.com/office/infopath/2007/PartnerControls">
+          <TermName xmlns="http://schemas.microsoft.com/office/infopath/2007/PartnerControls">Official</TermName>
+          <TermId xmlns="http://schemas.microsoft.com/office/infopath/2007/PartnerControls">0884c477-2e62-47ea-b19c-5af6e91124c5</TermId>
+        </TermInfo>
+      </Terms>
+    </e131cf8fe4f54f688fc6b0d41220f6e0>
+    <h5181134883947a99a38d116ffff0006 xmlns="1dfeac86-9dd1-45c7-8e5a-393a21a28e25">
+      <Terms xmlns="http://schemas.microsoft.com/office/infopath/2007/PartnerControls"/>
+    </h5181134883947a99a38d116ffff0006>
+    <_dlc_DocId xmlns="32c364ca-150e-461d-afae-292c010ebbd8">WD4PFDVV34TP-624721163-10</_dlc_DocId>
+    <_dlc_DocIdUrl xmlns="32c364ca-150e-461d-afae-292c010ebbd8">
+      <Url>https://educationgovuk.sharepoint.com/sites/srg/a/_layouts/15/DocIdRedir.aspx?ID=WD4PFDVV34TP-624721163-10</Url>
+      <Description>WD4PFDVV34TP-624721163-10</Description>
+    </_dlc_DocIdUrl>
+  </documentManagement>
+</p:properties>
+</file>
+
 <file path=customXml/item5.xml><?xml version="1.0" encoding="utf-8"?>
 <b:Sources xmlns:b="http://schemas.openxmlformats.org/officeDocument/2006/bibliography" xmlns="http://schemas.openxmlformats.org/officeDocument/2006/bibliography" SelectedStyle="\APASixthEditionOfficeOnline.xsl" StyleName="APA" Version="6"/>
 </file>
 
 <file path=customXml/itemProps1.xml><?xml version="1.0" encoding="utf-8"?>
-<ds:datastoreItem xmlns:ds="http://schemas.openxmlformats.org/officeDocument/2006/customXml" ds:itemID="{12855806-2BD9-4EB6-95FA-0BCE6541D02E}">
-  <ds:schemaRefs>
-    <ds:schemaRef ds:uri="http://schemas.microsoft.com/sharepoint/events"/>
-  </ds:schemaRefs>
-</ds:datastoreItem>
-</file>
-
-<file path=customXml/itemProps2.xml><?xml version="1.0" encoding="utf-8"?>
-<ds:datastoreItem xmlns:ds="http://schemas.openxmlformats.org/officeDocument/2006/customXml" ds:itemID="{48E47447-41AB-4FA7-8186-59CFA865B469}">
-  <ds:schemaRefs>
-    <ds:schemaRef ds:uri="http://schemas.microsoft.com/office/2006/metadata/properties"/>
-    <ds:schemaRef ds:uri="http://schemas.microsoft.com/office/infopath/2007/PartnerControls"/>
-    <ds:schemaRef ds:uri="604ab517-1a71-4585-ad2c-b7a62c9af505"/>
-    <ds:schemaRef ds:uri="http://schemas.microsoft.com/sharepoint/v3"/>
-    <ds:schemaRef ds:uri="32c364ca-150e-461d-afae-292c010ebbd8"/>
-    <ds:schemaRef ds:uri="1dfeac86-9dd1-45c7-8e5a-393a21a28e25"/>
-  </ds:schemaRefs>
-</ds:datastoreItem>
-</file>
-
-<file path=customXml/itemProps3.xml><?xml version="1.0" encoding="utf-8"?>
 <ds:datastoreItem xmlns:ds="http://schemas.openxmlformats.org/officeDocument/2006/customXml" ds:itemID="{D1D6E9E4-12E2-45E1-803C-D1C19D8D7A1A}">
   <ds:schemaRefs>
     <ds:schemaRef ds:uri="http://schemas.microsoft.com/sharepoint/v3/contenttype/forms"/>
@@ -4640,7 +4786,7 @@
 </ds:datastoreItem>
 </file>
 
-<file path=customXml/itemProps4.xml><?xml version="1.0" encoding="utf-8"?>
+<file path=customXml/itemProps2.xml><?xml version="1.0" encoding="utf-8"?>
 <ds:datastoreItem xmlns:ds="http://schemas.openxmlformats.org/officeDocument/2006/customXml" ds:itemID="{9BD22F69-0FD7-4FFB-B471-1941034A9363}">
   <ds:schemaRefs>
     <ds:schemaRef ds:uri="http://schemas.microsoft.com/office/2006/metadata/contentType"/>
@@ -4661,8 +4807,29 @@
 </ds:datastoreItem>
 </file>
 
+<file path=customXml/itemProps3.xml><?xml version="1.0" encoding="utf-8"?>
+<ds:datastoreItem xmlns:ds="http://schemas.openxmlformats.org/officeDocument/2006/customXml" ds:itemID="{12855806-2BD9-4EB6-95FA-0BCE6541D02E}">
+  <ds:schemaRefs>
+    <ds:schemaRef ds:uri="http://schemas.microsoft.com/sharepoint/events"/>
+  </ds:schemaRefs>
+</ds:datastoreItem>
+</file>
+
+<file path=customXml/itemProps4.xml><?xml version="1.0" encoding="utf-8"?>
+<ds:datastoreItem xmlns:ds="http://schemas.openxmlformats.org/officeDocument/2006/customXml" ds:itemID="{48E47447-41AB-4FA7-8186-59CFA865B469}">
+  <ds:schemaRefs>
+    <ds:schemaRef ds:uri="http://schemas.microsoft.com/office/2006/metadata/properties"/>
+    <ds:schemaRef ds:uri="http://schemas.microsoft.com/office/infopath/2007/PartnerControls"/>
+    <ds:schemaRef ds:uri="604ab517-1a71-4585-ad2c-b7a62c9af505"/>
+    <ds:schemaRef ds:uri="http://schemas.microsoft.com/sharepoint/v3"/>
+    <ds:schemaRef ds:uri="32c364ca-150e-461d-afae-292c010ebbd8"/>
+    <ds:schemaRef ds:uri="1dfeac86-9dd1-45c7-8e5a-393a21a28e25"/>
+  </ds:schemaRefs>
+</ds:datastoreItem>
+</file>
+
 <file path=customXml/itemProps5.xml><?xml version="1.0" encoding="utf-8"?>
-<ds:datastoreItem xmlns:ds="http://schemas.openxmlformats.org/officeDocument/2006/customXml" ds:itemID="{55632620-D185-E043-A1A2-EBF523CAE73E}">
+<ds:datastoreItem xmlns:ds="http://schemas.openxmlformats.org/officeDocument/2006/customXml" ds:itemID="{14496FA4-D552-3D4E-B4EB-832A9BF2EA72}">
   <ds:schemaRefs>
     <ds:schemaRef ds:uri="http://schemas.openxmlformats.org/officeDocument/2006/bibliography"/>
   </ds:schemaRefs>

</xml_diff>

<commit_message>
replaced logo due to issues when saving old version as pdf
</commit_message>
<xml_diff>
--- a/inst/styles/national_statistic.docx
+++ b/inst/styles/national_statistic.docx
@@ -1,6 +1,6 @@
 
 <file path=word/document.xml><?xml version="1.0" encoding="utf-8"?>
-<w:document xmlns:wpc="http://schemas.microsoft.com/office/word/2010/wordprocessingCanvas" xmlns:mo="http://schemas.microsoft.com/office/mac/office/2008/main" xmlns:mc="http://schemas.openxmlformats.org/markup-compatibility/2006" xmlns:mv="urn:schemas-microsoft-com:mac:vml" xmlns:o="urn:schemas-microsoft-com:office:office" xmlns:r="http://schemas.openxmlformats.org/officeDocument/2006/relationships" xmlns:m="http://schemas.openxmlformats.org/officeDocument/2006/math" xmlns:v="urn:schemas-microsoft-com:vml" xmlns:wp14="http://schemas.microsoft.com/office/word/2010/wordprocessingDrawing" xmlns:wp="http://schemas.openxmlformats.org/drawingml/2006/wordprocessingDrawing" xmlns:w10="urn:schemas-microsoft-com:office:word" xmlns:w="http://schemas.openxmlformats.org/wordprocessingml/2006/main" xmlns:w14="http://schemas.microsoft.com/office/word/2010/wordml" xmlns:w15="http://schemas.microsoft.com/office/word/2012/wordml" xmlns:wpg="http://schemas.microsoft.com/office/word/2010/wordprocessingGroup" xmlns:wpi="http://schemas.microsoft.com/office/word/2010/wordprocessingInk" xmlns:wne="http://schemas.microsoft.com/office/word/2006/wordml" xmlns:wps="http://schemas.microsoft.com/office/word/2010/wordprocessingShape" mc:Ignorable="w14 w15 wp14">
+<w:document xmlns:wpc="http://schemas.microsoft.com/office/word/2010/wordprocessingCanvas" xmlns:cx="http://schemas.microsoft.com/office/drawing/2014/chartex" xmlns:cx1="http://schemas.microsoft.com/office/drawing/2015/9/8/chartex" xmlns:mc="http://schemas.openxmlformats.org/markup-compatibility/2006" xmlns:o="urn:schemas-microsoft-com:office:office" xmlns:r="http://schemas.openxmlformats.org/officeDocument/2006/relationships" xmlns:m="http://schemas.openxmlformats.org/officeDocument/2006/math" xmlns:v="urn:schemas-microsoft-com:vml" xmlns:wp14="http://schemas.microsoft.com/office/word/2010/wordprocessingDrawing" xmlns:wp="http://schemas.openxmlformats.org/drawingml/2006/wordprocessingDrawing" xmlns:w10="urn:schemas-microsoft-com:office:word" xmlns:w="http://schemas.openxmlformats.org/wordprocessingml/2006/main" xmlns:w14="http://schemas.microsoft.com/office/word/2010/wordml" xmlns:w15="http://schemas.microsoft.com/office/word/2012/wordml" xmlns:w16se="http://schemas.microsoft.com/office/word/2015/wordml/symex" xmlns:wpg="http://schemas.microsoft.com/office/word/2010/wordprocessingGroup" xmlns:wpi="http://schemas.microsoft.com/office/word/2010/wordprocessingInk" xmlns:wne="http://schemas.microsoft.com/office/word/2006/wordml" xmlns:wps="http://schemas.microsoft.com/office/word/2010/wordprocessingShape" mc:Ignorable="w14 w15 w16se wp14">
   <w:body>
     <w:p>
       <w:pPr>
@@ -30,13 +30,12 @@
       <w:pPr>
         <w:spacing w:after="0" w:line="240" w:lineRule="auto"/>
       </w:pPr>
-      <w:bookmarkStart w:id="0" w:name="_GoBack"/>
-      <w:bookmarkEnd w:id="0"/>
     </w:p>
     <w:p>
       <w:pPr>
         <w:pStyle w:val="Heading1"/>
       </w:pPr>
+      <w:bookmarkStart w:id="0" w:name="_GoBack"/>
       <w:r>
         <w:t>Heading 1 #</w:t>
       </w:r>
@@ -54,6 +53,7 @@
       <w:bookmarkStart w:id="2" w:name="page-break"/>
       <w:bookmarkEnd w:id="1"/>
       <w:bookmarkEnd w:id="2"/>
+      <w:bookmarkEnd w:id="0"/>
       <w:r>
         <w:t>Heading 2 ##</w:t>
       </w:r>
@@ -69,14 +69,7 @@
     <w:p>
       <w:pPr>
         <w:pStyle w:val="Heading4"/>
-        <w:pBdr>
-          <w:left w:val="single" w:sz="4" w:space="8" w:color="5B9BD5" w:themeColor="accent1"/>
-          <w:right w:val="single" w:sz="4" w:space="8" w:color="5B9BD5" w:themeColor="accent1"/>
-        </w:pBdr>
-        <w:tabs>
-          <w:tab w:val="left" w:pos="4126"/>
-          <w:tab w:val="center" w:pos="5233"/>
-        </w:tabs>
+        <w:ind w:left="0"/>
       </w:pPr>
       <w:r>
         <w:t>Front page heading ####</w:t>
@@ -91,10 +84,6 @@
     <w:p>
       <w:pPr>
         <w:pStyle w:val="Heading5"/>
-        <w:pBdr>
-          <w:left w:val="single" w:sz="4" w:space="5" w:color="5B9BD5" w:themeColor="accent1"/>
-          <w:right w:val="single" w:sz="4" w:space="5" w:color="5B9BD5" w:themeColor="accent1"/>
-        </w:pBdr>
       </w:pPr>
       <w:r>
         <w:t>Box heading #####</w:t>
@@ -345,7 +334,7 @@
 </file>
 
 <file path=word/endnotes.xml><?xml version="1.0" encoding="utf-8"?>
-<w:endnotes xmlns:wpc="http://schemas.microsoft.com/office/word/2010/wordprocessingCanvas" xmlns:mo="http://schemas.microsoft.com/office/mac/office/2008/main" xmlns:mc="http://schemas.openxmlformats.org/markup-compatibility/2006" xmlns:mv="urn:schemas-microsoft-com:mac:vml" xmlns:o="urn:schemas-microsoft-com:office:office" xmlns:r="http://schemas.openxmlformats.org/officeDocument/2006/relationships" xmlns:m="http://schemas.openxmlformats.org/officeDocument/2006/math" xmlns:v="urn:schemas-microsoft-com:vml" xmlns:wp14="http://schemas.microsoft.com/office/word/2010/wordprocessingDrawing" xmlns:wp="http://schemas.openxmlformats.org/drawingml/2006/wordprocessingDrawing" xmlns:w10="urn:schemas-microsoft-com:office:word" xmlns:w="http://schemas.openxmlformats.org/wordprocessingml/2006/main" xmlns:w14="http://schemas.microsoft.com/office/word/2010/wordml" xmlns:w15="http://schemas.microsoft.com/office/word/2012/wordml" xmlns:wpg="http://schemas.microsoft.com/office/word/2010/wordprocessingGroup" xmlns:wpi="http://schemas.microsoft.com/office/word/2010/wordprocessingInk" xmlns:wne="http://schemas.microsoft.com/office/word/2006/wordml" xmlns:wps="http://schemas.microsoft.com/office/word/2010/wordprocessingShape" mc:Ignorable="w14 w15 wp14">
+<w:endnotes xmlns:wpc="http://schemas.microsoft.com/office/word/2010/wordprocessingCanvas" xmlns:cx="http://schemas.microsoft.com/office/drawing/2014/chartex" xmlns:cx1="http://schemas.microsoft.com/office/drawing/2015/9/8/chartex" xmlns:mc="http://schemas.openxmlformats.org/markup-compatibility/2006" xmlns:o="urn:schemas-microsoft-com:office:office" xmlns:r="http://schemas.openxmlformats.org/officeDocument/2006/relationships" xmlns:m="http://schemas.openxmlformats.org/officeDocument/2006/math" xmlns:v="urn:schemas-microsoft-com:vml" xmlns:wp14="http://schemas.microsoft.com/office/word/2010/wordprocessingDrawing" xmlns:wp="http://schemas.openxmlformats.org/drawingml/2006/wordprocessingDrawing" xmlns:w10="urn:schemas-microsoft-com:office:word" xmlns:w="http://schemas.openxmlformats.org/wordprocessingml/2006/main" xmlns:w14="http://schemas.microsoft.com/office/word/2010/wordml" xmlns:w15="http://schemas.microsoft.com/office/word/2012/wordml" xmlns:w16se="http://schemas.microsoft.com/office/word/2015/wordml/symex" xmlns:wpg="http://schemas.microsoft.com/office/word/2010/wordprocessingGroup" xmlns:wpi="http://schemas.microsoft.com/office/word/2010/wordprocessingInk" xmlns:wne="http://schemas.microsoft.com/office/word/2006/wordml" xmlns:wps="http://schemas.microsoft.com/office/word/2010/wordprocessingShape" mc:Ignorable="w14 w15 w16se wp14">
   <w:endnote w:type="separator" w:id="-1">
     <w:p>
       <w:pPr>
@@ -364,7 +353,7 @@
 </file>
 
 <file path=word/footer1.xml><?xml version="1.0" encoding="utf-8"?>
-<w:ftr xmlns:wpc="http://schemas.microsoft.com/office/word/2010/wordprocessingCanvas" xmlns:mo="http://schemas.microsoft.com/office/mac/office/2008/main" xmlns:mc="http://schemas.openxmlformats.org/markup-compatibility/2006" xmlns:mv="urn:schemas-microsoft-com:mac:vml" xmlns:o="urn:schemas-microsoft-com:office:office" xmlns:r="http://schemas.openxmlformats.org/officeDocument/2006/relationships" xmlns:m="http://schemas.openxmlformats.org/officeDocument/2006/math" xmlns:v="urn:schemas-microsoft-com:vml" xmlns:wp14="http://schemas.microsoft.com/office/word/2010/wordprocessingDrawing" xmlns:wp="http://schemas.openxmlformats.org/drawingml/2006/wordprocessingDrawing" xmlns:w10="urn:schemas-microsoft-com:office:word" xmlns:w="http://schemas.openxmlformats.org/wordprocessingml/2006/main" xmlns:w14="http://schemas.microsoft.com/office/word/2010/wordml" xmlns:w15="http://schemas.microsoft.com/office/word/2012/wordml" xmlns:wpg="http://schemas.microsoft.com/office/word/2010/wordprocessingGroup" xmlns:wpi="http://schemas.microsoft.com/office/word/2010/wordprocessingInk" xmlns:wne="http://schemas.microsoft.com/office/word/2006/wordml" xmlns:wps="http://schemas.microsoft.com/office/word/2010/wordprocessingShape" mc:Ignorable="w14 w15 wp14">
+<w:ftr xmlns:wpc="http://schemas.microsoft.com/office/word/2010/wordprocessingCanvas" xmlns:cx="http://schemas.microsoft.com/office/drawing/2014/chartex" xmlns:cx1="http://schemas.microsoft.com/office/drawing/2015/9/8/chartex" xmlns:mc="http://schemas.openxmlformats.org/markup-compatibility/2006" xmlns:o="urn:schemas-microsoft-com:office:office" xmlns:r="http://schemas.openxmlformats.org/officeDocument/2006/relationships" xmlns:m="http://schemas.openxmlformats.org/officeDocument/2006/math" xmlns:v="urn:schemas-microsoft-com:vml" xmlns:wp14="http://schemas.microsoft.com/office/word/2010/wordprocessingDrawing" xmlns:wp="http://schemas.openxmlformats.org/drawingml/2006/wordprocessingDrawing" xmlns:w10="urn:schemas-microsoft-com:office:word" xmlns:w="http://schemas.openxmlformats.org/wordprocessingml/2006/main" xmlns:w14="http://schemas.microsoft.com/office/word/2010/wordml" xmlns:w15="http://schemas.microsoft.com/office/word/2012/wordml" xmlns:w16se="http://schemas.microsoft.com/office/word/2015/wordml/symex" xmlns:wpg="http://schemas.microsoft.com/office/word/2010/wordprocessingGroup" xmlns:wpi="http://schemas.microsoft.com/office/word/2010/wordprocessingInk" xmlns:wne="http://schemas.microsoft.com/office/word/2006/wordml" xmlns:wps="http://schemas.microsoft.com/office/word/2010/wordprocessingShape" mc:Ignorable="w14 w15 w16se wp14">
   <w:p>
     <w:pPr>
       <w:pStyle w:val="Footer"/>
@@ -386,7 +375,7 @@
 </file>
 
 <file path=word/footnotes.xml><?xml version="1.0" encoding="utf-8"?>
-<w:footnotes xmlns:wpc="http://schemas.microsoft.com/office/word/2010/wordprocessingCanvas" xmlns:mo="http://schemas.microsoft.com/office/mac/office/2008/main" xmlns:mc="http://schemas.openxmlformats.org/markup-compatibility/2006" xmlns:mv="urn:schemas-microsoft-com:mac:vml" xmlns:o="urn:schemas-microsoft-com:office:office" xmlns:r="http://schemas.openxmlformats.org/officeDocument/2006/relationships" xmlns:m="http://schemas.openxmlformats.org/officeDocument/2006/math" xmlns:v="urn:schemas-microsoft-com:vml" xmlns:wp14="http://schemas.microsoft.com/office/word/2010/wordprocessingDrawing" xmlns:wp="http://schemas.openxmlformats.org/drawingml/2006/wordprocessingDrawing" xmlns:w10="urn:schemas-microsoft-com:office:word" xmlns:w="http://schemas.openxmlformats.org/wordprocessingml/2006/main" xmlns:w14="http://schemas.microsoft.com/office/word/2010/wordml" xmlns:w15="http://schemas.microsoft.com/office/word/2012/wordml" xmlns:wpg="http://schemas.microsoft.com/office/word/2010/wordprocessingGroup" xmlns:wpi="http://schemas.microsoft.com/office/word/2010/wordprocessingInk" xmlns:wne="http://schemas.microsoft.com/office/word/2006/wordml" xmlns:wps="http://schemas.microsoft.com/office/word/2010/wordprocessingShape" mc:Ignorable="w14 w15 wp14">
+<w:footnotes xmlns:wpc="http://schemas.microsoft.com/office/word/2010/wordprocessingCanvas" xmlns:cx="http://schemas.microsoft.com/office/drawing/2014/chartex" xmlns:cx1="http://schemas.microsoft.com/office/drawing/2015/9/8/chartex" xmlns:mc="http://schemas.openxmlformats.org/markup-compatibility/2006" xmlns:o="urn:schemas-microsoft-com:office:office" xmlns:r="http://schemas.openxmlformats.org/officeDocument/2006/relationships" xmlns:m="http://schemas.openxmlformats.org/officeDocument/2006/math" xmlns:v="urn:schemas-microsoft-com:vml" xmlns:wp14="http://schemas.microsoft.com/office/word/2010/wordprocessingDrawing" xmlns:wp="http://schemas.openxmlformats.org/drawingml/2006/wordprocessingDrawing" xmlns:w10="urn:schemas-microsoft-com:office:word" xmlns:w="http://schemas.openxmlformats.org/wordprocessingml/2006/main" xmlns:w14="http://schemas.microsoft.com/office/word/2010/wordml" xmlns:w15="http://schemas.microsoft.com/office/word/2012/wordml" xmlns:w16se="http://schemas.microsoft.com/office/word/2015/wordml/symex" xmlns:wpg="http://schemas.microsoft.com/office/word/2010/wordprocessingGroup" xmlns:wpi="http://schemas.microsoft.com/office/word/2010/wordprocessingInk" xmlns:wne="http://schemas.microsoft.com/office/word/2006/wordml" xmlns:wps="http://schemas.microsoft.com/office/word/2010/wordprocessingShape" mc:Ignorable="w14 w15 w16se wp14">
   <w:footnote w:type="separator" w:id="-1">
     <w:p>
       <w:pPr>
@@ -425,7 +414,7 @@
 </file>
 
 <file path=word/header1.xml><?xml version="1.0" encoding="utf-8"?>
-<w:hdr xmlns:wpc="http://schemas.microsoft.com/office/word/2010/wordprocessingCanvas" xmlns:mo="http://schemas.microsoft.com/office/mac/office/2008/main" xmlns:mc="http://schemas.openxmlformats.org/markup-compatibility/2006" xmlns:mv="urn:schemas-microsoft-com:mac:vml" xmlns:o="urn:schemas-microsoft-com:office:office" xmlns:r="http://schemas.openxmlformats.org/officeDocument/2006/relationships" xmlns:m="http://schemas.openxmlformats.org/officeDocument/2006/math" xmlns:v="urn:schemas-microsoft-com:vml" xmlns:wp14="http://schemas.microsoft.com/office/word/2010/wordprocessingDrawing" xmlns:wp="http://schemas.openxmlformats.org/drawingml/2006/wordprocessingDrawing" xmlns:w10="urn:schemas-microsoft-com:office:word" xmlns:w="http://schemas.openxmlformats.org/wordprocessingml/2006/main" xmlns:w14="http://schemas.microsoft.com/office/word/2010/wordml" xmlns:w15="http://schemas.microsoft.com/office/word/2012/wordml" xmlns:wpg="http://schemas.microsoft.com/office/word/2010/wordprocessingGroup" xmlns:wpi="http://schemas.microsoft.com/office/word/2010/wordprocessingInk" xmlns:wne="http://schemas.microsoft.com/office/word/2006/wordml" xmlns:wps="http://schemas.microsoft.com/office/word/2010/wordprocessingShape" mc:Ignorable="w14 w15 wp14">
+<w:hdr xmlns:wpc="http://schemas.microsoft.com/office/word/2010/wordprocessingCanvas" xmlns:cx="http://schemas.microsoft.com/office/drawing/2014/chartex" xmlns:cx1="http://schemas.microsoft.com/office/drawing/2015/9/8/chartex" xmlns:mc="http://schemas.openxmlformats.org/markup-compatibility/2006" xmlns:o="urn:schemas-microsoft-com:office:office" xmlns:r="http://schemas.openxmlformats.org/officeDocument/2006/relationships" xmlns:m="http://schemas.openxmlformats.org/officeDocument/2006/math" xmlns:v="urn:schemas-microsoft-com:vml" xmlns:wp14="http://schemas.microsoft.com/office/word/2010/wordprocessingDrawing" xmlns:wp="http://schemas.openxmlformats.org/drawingml/2006/wordprocessingDrawing" xmlns:w10="urn:schemas-microsoft-com:office:word" xmlns:w="http://schemas.openxmlformats.org/wordprocessingml/2006/main" xmlns:w14="http://schemas.microsoft.com/office/word/2010/wordml" xmlns:w15="http://schemas.microsoft.com/office/word/2012/wordml" xmlns:w16se="http://schemas.microsoft.com/office/word/2015/wordml/symex" xmlns:wpg="http://schemas.microsoft.com/office/word/2010/wordprocessingGroup" xmlns:wpi="http://schemas.microsoft.com/office/word/2010/wordprocessingInk" xmlns:wne="http://schemas.microsoft.com/office/word/2006/wordml" xmlns:wps="http://schemas.microsoft.com/office/word/2010/wordprocessingShape" mc:Ignorable="w14 w15 w16se wp14">
   <w:p>
     <w:pPr>
       <w:pStyle w:val="Header"/>
@@ -436,7 +425,7 @@
 </file>
 
 <file path=word/header2.xml><?xml version="1.0" encoding="utf-8"?>
-<w:hdr xmlns:wpc="http://schemas.microsoft.com/office/word/2010/wordprocessingCanvas" xmlns:mo="http://schemas.microsoft.com/office/mac/office/2008/main" xmlns:mc="http://schemas.openxmlformats.org/markup-compatibility/2006" xmlns:mv="urn:schemas-microsoft-com:mac:vml" xmlns:o="urn:schemas-microsoft-com:office:office" xmlns:r="http://schemas.openxmlformats.org/officeDocument/2006/relationships" xmlns:m="http://schemas.openxmlformats.org/officeDocument/2006/math" xmlns:v="urn:schemas-microsoft-com:vml" xmlns:wp14="http://schemas.microsoft.com/office/word/2010/wordprocessingDrawing" xmlns:wp="http://schemas.openxmlformats.org/drawingml/2006/wordprocessingDrawing" xmlns:w10="urn:schemas-microsoft-com:office:word" xmlns:w="http://schemas.openxmlformats.org/wordprocessingml/2006/main" xmlns:w14="http://schemas.microsoft.com/office/word/2010/wordml" xmlns:w15="http://schemas.microsoft.com/office/word/2012/wordml" xmlns:wpg="http://schemas.microsoft.com/office/word/2010/wordprocessingGroup" xmlns:wpi="http://schemas.microsoft.com/office/word/2010/wordprocessingInk" xmlns:wne="http://schemas.microsoft.com/office/word/2006/wordml" xmlns:wps="http://schemas.microsoft.com/office/word/2010/wordprocessingShape" mc:Ignorable="w14 w15 wp14">
+<w:hdr xmlns:wpc="http://schemas.microsoft.com/office/word/2010/wordprocessingCanvas" xmlns:cx="http://schemas.microsoft.com/office/drawing/2014/chartex" xmlns:cx1="http://schemas.microsoft.com/office/drawing/2015/9/8/chartex" xmlns:mc="http://schemas.openxmlformats.org/markup-compatibility/2006" xmlns:o="urn:schemas-microsoft-com:office:office" xmlns:r="http://schemas.openxmlformats.org/officeDocument/2006/relationships" xmlns:m="http://schemas.openxmlformats.org/officeDocument/2006/math" xmlns:v="urn:schemas-microsoft-com:vml" xmlns:wp14="http://schemas.microsoft.com/office/word/2010/wordprocessingDrawing" xmlns:wp="http://schemas.openxmlformats.org/drawingml/2006/wordprocessingDrawing" xmlns:w10="urn:schemas-microsoft-com:office:word" xmlns:w="http://schemas.openxmlformats.org/wordprocessingml/2006/main" xmlns:w14="http://schemas.microsoft.com/office/word/2010/wordml" xmlns:w15="http://schemas.microsoft.com/office/word/2012/wordml" xmlns:w16se="http://schemas.microsoft.com/office/word/2015/wordml/symex" xmlns:wpg="http://schemas.microsoft.com/office/word/2010/wordprocessingGroup" xmlns:wpi="http://schemas.microsoft.com/office/word/2010/wordprocessingInk" xmlns:wne="http://schemas.microsoft.com/office/word/2006/wordml" xmlns:wps="http://schemas.microsoft.com/office/word/2010/wordprocessingShape" mc:Ignorable="w14 w15 w16se wp14">
   <w:p>
     <w:pPr>
       <w:pStyle w:val="Header"/>
@@ -445,35 +434,30 @@
     <w:r>
       <w:rPr>
         <w:noProof/>
-        <w:sz w:val="20"/>
         <w:lang w:eastAsia="en-GB"/>
       </w:rPr>
       <w:drawing>
-        <wp:anchor distT="0" distB="0" distL="114300" distR="114300" simplePos="0" relativeHeight="251661824" behindDoc="0" locked="0" layoutInCell="1" allowOverlap="1" wp14:anchorId="3400F107" wp14:editId="2C48E67D">
+        <wp:anchor distT="0" distB="0" distL="114300" distR="114300" simplePos="0" relativeHeight="251659264" behindDoc="0" locked="0" layoutInCell="1" allowOverlap="1" wp14:anchorId="0BEAB159" wp14:editId="2A54AD0B">
           <wp:simplePos x="0" y="0"/>
           <wp:positionH relativeFrom="column">
-            <wp:posOffset>-104140</wp:posOffset>
+            <wp:posOffset>-47570</wp:posOffset>
           </wp:positionH>
           <wp:positionV relativeFrom="paragraph">
-            <wp:posOffset>48260</wp:posOffset>
+            <wp:posOffset>-42919</wp:posOffset>
           </wp:positionV>
-          <wp:extent cx="1102995" cy="650240"/>
-          <wp:effectExtent l="0" t="0" r="1905" b="0"/>
-          <wp:wrapSquare wrapText="bothSides"/>
-          <wp:docPr id="24" name="Picture 24" descr="Department for Education" title="Logo"/>
-          <wp:cNvGraphicFramePr>
-            <a:graphicFrameLocks xmlns:a="http://schemas.openxmlformats.org/drawingml/2006/main" noChangeAspect="1"/>
-          </wp:cNvGraphicFramePr>
+          <wp:extent cx="1256317" cy="801968"/>
+          <wp:effectExtent l="0" t="0" r="1270" b="0"/>
+          <wp:wrapNone/>
+          <wp:docPr id="22" name="Picture 22" descr="Department for Education" title="Logo"/>
+          <wp:cNvGraphicFramePr/>
           <a:graphic xmlns:a="http://schemas.openxmlformats.org/drawingml/2006/main">
             <a:graphicData uri="http://schemas.openxmlformats.org/drawingml/2006/picture">
               <pic:pic xmlns:pic="http://schemas.openxmlformats.org/drawingml/2006/picture">
                 <pic:nvPicPr>
-                  <pic:cNvPr id="0" name="Picture 4" descr="DfE 2955"/>
-                  <pic:cNvPicPr>
-                    <a:picLocks noChangeAspect="1" noChangeArrowheads="1"/>
-                  </pic:cNvPicPr>
+                  <pic:cNvPr id="22" name="Picture 22" descr="Department for Education" title="Logo"/>
+                  <pic:cNvPicPr/>
                 </pic:nvPicPr>
-                <pic:blipFill>
+                <pic:blipFill rotWithShape="1">
                   <a:blip r:embed="rId1" cstate="print">
                     <a:extLst>
                       <a:ext uri="{28A0092B-C50C-407E-A947-70E740481C1C}">
@@ -481,31 +465,33 @@
                       </a:ext>
                     </a:extLst>
                   </a:blip>
-                  <a:srcRect/>
-                  <a:stretch>
-                    <a:fillRect/>
-                  </a:stretch>
+                  <a:srcRect r="38062" b="17350"/>
+                  <a:stretch/>
                 </pic:blipFill>
                 <pic:spPr bwMode="auto">
                   <a:xfrm>
                     <a:off x="0" y="0"/>
-                    <a:ext cx="1102995" cy="650240"/>
+                    <a:ext cx="1256317" cy="801968"/>
                   </a:xfrm>
                   <a:prstGeom prst="rect">
                     <a:avLst/>
                   </a:prstGeom>
-                  <a:noFill/>
                   <a:ln>
                     <a:noFill/>
                   </a:ln>
+                  <a:extLst>
+                    <a:ext uri="{53640926-AAD7-44D8-BBD7-CCE9431645EC}">
+                      <a14:shadowObscured xmlns:a14="http://schemas.microsoft.com/office/drawing/2010/main"/>
+                    </a:ext>
+                  </a:extLst>
                 </pic:spPr>
               </pic:pic>
             </a:graphicData>
           </a:graphic>
-          <wp14:sizeRelH relativeFrom="page">
+          <wp14:sizeRelH relativeFrom="margin">
             <wp14:pctWidth>0</wp14:pctWidth>
           </wp14:sizeRelH>
-          <wp14:sizeRelV relativeFrom="page">
+          <wp14:sizeRelV relativeFrom="margin">
             <wp14:pctHeight>0</wp14:pctHeight>
           </wp14:sizeRelV>
         </wp:anchor>
@@ -520,7 +506,7 @@
         <w:lang w:eastAsia="en-GB"/>
       </w:rPr>
       <w:drawing>
-        <wp:inline distT="0" distB="0" distL="0" distR="0" wp14:anchorId="72187286" wp14:editId="4BFC4F06">
+        <wp:inline distT="0" distB="0" distL="0" distR="0" wp14:anchorId="72187286" wp14:editId="3BE158E6">
           <wp:extent cx="714230" cy="699654"/>
           <wp:effectExtent l="0" t="0" r="0" b="5715"/>
           <wp:docPr id="27" name="Picture 27" descr="National Statistics" title="Logo"/>
@@ -573,8 +559,8 @@
 </file>
 
 <file path=word/numbering.xml><?xml version="1.0" encoding="utf-8"?>
-<w:numbering xmlns:wpc="http://schemas.microsoft.com/office/word/2010/wordprocessingCanvas" xmlns:mo="http://schemas.microsoft.com/office/mac/office/2008/main" xmlns:mc="http://schemas.openxmlformats.org/markup-compatibility/2006" xmlns:mv="urn:schemas-microsoft-com:mac:vml" xmlns:o="urn:schemas-microsoft-com:office:office" xmlns:r="http://schemas.openxmlformats.org/officeDocument/2006/relationships" xmlns:m="http://schemas.openxmlformats.org/officeDocument/2006/math" xmlns:v="urn:schemas-microsoft-com:vml" xmlns:wp14="http://schemas.microsoft.com/office/word/2010/wordprocessingDrawing" xmlns:wp="http://schemas.openxmlformats.org/drawingml/2006/wordprocessingDrawing" xmlns:w10="urn:schemas-microsoft-com:office:word" xmlns:w="http://schemas.openxmlformats.org/wordprocessingml/2006/main" xmlns:w14="http://schemas.microsoft.com/office/word/2010/wordml" xmlns:w15="http://schemas.microsoft.com/office/word/2012/wordml" xmlns:wpg="http://schemas.microsoft.com/office/word/2010/wordprocessingGroup" xmlns:wpi="http://schemas.microsoft.com/office/word/2010/wordprocessingInk" xmlns:wne="http://schemas.microsoft.com/office/word/2006/wordml" xmlns:wps="http://schemas.microsoft.com/office/word/2010/wordprocessingShape" mc:Ignorable="w14 w15 wp14">
-  <w:abstractNum w:abstractNumId="0">
+<w:numbering xmlns:wpc="http://schemas.microsoft.com/office/word/2010/wordprocessingCanvas" xmlns:cx="http://schemas.microsoft.com/office/drawing/2014/chartex" xmlns:cx1="http://schemas.microsoft.com/office/drawing/2015/9/8/chartex" xmlns:mc="http://schemas.openxmlformats.org/markup-compatibility/2006" xmlns:o="urn:schemas-microsoft-com:office:office" xmlns:r="http://schemas.openxmlformats.org/officeDocument/2006/relationships" xmlns:m="http://schemas.openxmlformats.org/officeDocument/2006/math" xmlns:v="urn:schemas-microsoft-com:vml" xmlns:wp14="http://schemas.microsoft.com/office/word/2010/wordprocessingDrawing" xmlns:wp="http://schemas.openxmlformats.org/drawingml/2006/wordprocessingDrawing" xmlns:w10="urn:schemas-microsoft-com:office:word" xmlns:w="http://schemas.openxmlformats.org/wordprocessingml/2006/main" xmlns:w14="http://schemas.microsoft.com/office/word/2010/wordml" xmlns:w15="http://schemas.microsoft.com/office/word/2012/wordml" xmlns:w16se="http://schemas.microsoft.com/office/word/2015/wordml/symex" xmlns:wpg="http://schemas.microsoft.com/office/word/2010/wordprocessingGroup" xmlns:wpi="http://schemas.microsoft.com/office/word/2010/wordprocessingInk" xmlns:wne="http://schemas.microsoft.com/office/word/2006/wordml" xmlns:wps="http://schemas.microsoft.com/office/word/2010/wordprocessingShape" mc:Ignorable="w14 w15 w16se wp14">
+  <w:abstractNum w:abstractNumId="0" w15:restartNumberingAfterBreak="0">
     <w:nsid w:val="F7D7B82F"/>
     <w:multiLevelType w:val="multilevel"/>
     <w:tmpl w:val="4A1C6B5C"/>
@@ -672,7 +658,7 @@
       </w:pPr>
     </w:lvl>
   </w:abstractNum>
-  <w:abstractNum w:abstractNumId="1">
+  <w:abstractNum w:abstractNumId="1" w15:restartNumberingAfterBreak="0">
     <w:nsid w:val="FFFFFF1D"/>
     <w:multiLevelType w:val="multilevel"/>
     <w:tmpl w:val="61D46744"/>
@@ -812,7 +798,7 @@
       </w:rPr>
     </w:lvl>
   </w:abstractNum>
-  <w:abstractNum w:abstractNumId="2">
+  <w:abstractNum w:abstractNumId="2" w15:restartNumberingAfterBreak="0">
     <w:nsid w:val="19B748E1"/>
     <w:multiLevelType w:val="multilevel"/>
     <w:tmpl w:val="44AE43A2"/>
@@ -927,7 +913,7 @@
       </w:pPr>
     </w:lvl>
   </w:abstractNum>
-  <w:abstractNum w:abstractNumId="3">
+  <w:abstractNum w:abstractNumId="3" w15:restartNumberingAfterBreak="0">
     <w:nsid w:val="26DD2713"/>
     <w:multiLevelType w:val="hybridMultilevel"/>
     <w:tmpl w:val="4252AF24"/>
@@ -1041,7 +1027,7 @@
       </w:rPr>
     </w:lvl>
   </w:abstractNum>
-  <w:abstractNum w:abstractNumId="4">
+  <w:abstractNum w:abstractNumId="4" w15:restartNumberingAfterBreak="0">
     <w:nsid w:val="47B529C0"/>
     <w:multiLevelType w:val="hybridMultilevel"/>
     <w:tmpl w:val="DA7A2A04"/>
@@ -1183,7 +1169,7 @@
       </w:rPr>
     </w:lvl>
   </w:abstractNum>
-  <w:abstractNum w:abstractNumId="5">
+  <w:abstractNum w:abstractNumId="5" w15:restartNumberingAfterBreak="0">
     <w:nsid w:val="646124F9"/>
     <w:multiLevelType w:val="hybridMultilevel"/>
     <w:tmpl w:val="52AADF2C"/>
@@ -1296,7 +1282,7 @@
       </w:rPr>
     </w:lvl>
   </w:abstractNum>
-  <w:abstractNum w:abstractNumId="6">
+  <w:abstractNum w:abstractNumId="6" w15:restartNumberingAfterBreak="0">
     <w:nsid w:val="7A8056CC"/>
     <w:multiLevelType w:val="hybridMultilevel"/>
     <w:tmpl w:val="79DA45B8"/>
@@ -1457,7 +1443,7 @@
 </file>
 
 <file path=word/styles.xml><?xml version="1.0" encoding="utf-8"?>
-<w:styles xmlns:mc="http://schemas.openxmlformats.org/markup-compatibility/2006" xmlns:r="http://schemas.openxmlformats.org/officeDocument/2006/relationships" xmlns:w="http://schemas.openxmlformats.org/wordprocessingml/2006/main" xmlns:w14="http://schemas.microsoft.com/office/word/2010/wordml" xmlns:w15="http://schemas.microsoft.com/office/word/2012/wordml" mc:Ignorable="w14 w15">
+<w:styles xmlns:mc="http://schemas.openxmlformats.org/markup-compatibility/2006" xmlns:r="http://schemas.openxmlformats.org/officeDocument/2006/relationships" xmlns:w="http://schemas.openxmlformats.org/wordprocessingml/2006/main" xmlns:w14="http://schemas.microsoft.com/office/word/2010/wordml" xmlns:w15="http://schemas.microsoft.com/office/word/2012/wordml" xmlns:w16se="http://schemas.microsoft.com/office/word/2015/wordml/symex" mc:Ignorable="w14 w15 w16se">
   <w:docDefaults>
     <w:rPrDefault>
       <w:rPr>
@@ -1467,7 +1453,7 @@
     </w:rPrDefault>
     <w:pPrDefault/>
   </w:docDefaults>
-  <w:latentStyles w:defLockedState="0" w:defUIPriority="99" w:defSemiHidden="0" w:defUnhideWhenUsed="0" w:defQFormat="0" w:count="382">
+  <w:latentStyles w:defLockedState="0" w:defUIPriority="99" w:defSemiHidden="0" w:defUnhideWhenUsed="0" w:defQFormat="0" w:count="371">
     <w:lsdException w:name="Normal" w:uiPriority="0"/>
     <w:lsdException w:name="heading 1" w:uiPriority="0" w:qFormat="1"/>
     <w:lsdException w:name="heading 2" w:semiHidden="1" w:uiPriority="0" w:unhideWhenUsed="1"/>
@@ -1839,8 +1825,6 @@
     <w:lsdException w:name="List Table 5 Dark Accent 6" w:uiPriority="50"/>
     <w:lsdException w:name="List Table 6 Colorful Accent 6" w:uiPriority="51"/>
     <w:lsdException w:name="List Table 7 Colorful Accent 6" w:uiPriority="52"/>
-    <w:lsdException w:name="Mention" w:semiHidden="1" w:unhideWhenUsed="1"/>
-    <w:lsdException w:name="Smart Hyperlink" w:semiHidden="1" w:unhideWhenUsed="1"/>
   </w:latentStyles>
   <w:style w:type="paragraph" w:default="1" w:styleId="Normal">
     <w:name w:val="Normal"/>
@@ -2031,7 +2015,6 @@
       <w:rFonts w:ascii="Times New Roman" w:eastAsia="Times New Roman" w:hAnsi="Times New Roman"/>
     </w:rPr>
     <w:tblPr>
-      <w:tblInd w:w="0" w:type="dxa"/>
       <w:tblBorders>
         <w:top w:val="single" w:sz="4" w:space="0" w:color="auto"/>
         <w:left w:val="single" w:sz="4" w:space="0" w:color="auto"/>
@@ -2040,12 +2023,6 @@
         <w:insideH w:val="single" w:sz="4" w:space="0" w:color="auto"/>
         <w:insideV w:val="single" w:sz="4" w:space="0" w:color="auto"/>
       </w:tblBorders>
-      <w:tblCellMar>
-        <w:top w:w="0" w:type="dxa"/>
-        <w:left w:w="108" w:type="dxa"/>
-        <w:bottom w:w="0" w:type="dxa"/>
-        <w:right w:w="108" w:type="dxa"/>
-      </w:tblCellMar>
     </w:tblPr>
   </w:style>
   <w:style w:type="character" w:customStyle="1" w:styleId="Heading3Char">
@@ -3618,16 +3595,9 @@
       <w:rFonts w:ascii="Arial" w:hAnsi="Arial"/>
     </w:rPr>
     <w:tblPr>
-      <w:tblInd w:w="0" w:type="dxa"/>
       <w:tblBorders>
         <w:bottom w:val="single" w:sz="4" w:space="0" w:color="808080"/>
       </w:tblBorders>
-      <w:tblCellMar>
-        <w:top w:w="0" w:type="dxa"/>
-        <w:left w:w="108" w:type="dxa"/>
-        <w:bottom w:w="0" w:type="dxa"/>
-        <w:right w:w="108" w:type="dxa"/>
-      </w:tblCellMar>
     </w:tblPr>
     <w:tblStylePr w:type="firstRow">
       <w:tblPr/>
@@ -4393,6 +4363,116 @@
 
 <file path=customXml/item1.xml><?xml version="1.0" encoding="utf-8"?>
 <?mso-contentType ?>
+<spe:Receivers xmlns:spe="http://schemas.microsoft.com/sharepoint/events">
+  <Receiver>
+    <Name>Document ID Generator</Name>
+    <Synchronization>Synchronous</Synchronization>
+    <Type>10001</Type>
+    <SequenceNumber>1000</SequenceNumber>
+    <Url/>
+    <Assembly>Microsoft.Office.DocumentManagement, Version=16.0.0.0, Culture=neutral, PublicKeyToken=71e9bce111e9429c</Assembly>
+    <Class>Microsoft.Office.DocumentManagement.Internal.DocIdHandler</Class>
+    <Data/>
+    <Filter/>
+  </Receiver>
+  <Receiver>
+    <Name>Document ID Generator</Name>
+    <Synchronization>Synchronous</Synchronization>
+    <Type>10002</Type>
+    <SequenceNumber>1001</SequenceNumber>
+    <Url/>
+    <Assembly>Microsoft.Office.DocumentManagement, Version=16.0.0.0, Culture=neutral, PublicKeyToken=71e9bce111e9429c</Assembly>
+    <Class>Microsoft.Office.DocumentManagement.Internal.DocIdHandler</Class>
+    <Data/>
+    <Filter/>
+  </Receiver>
+  <Receiver>
+    <Name>Document ID Generator</Name>
+    <Synchronization>Synchronous</Synchronization>
+    <Type>10004</Type>
+    <SequenceNumber>1002</SequenceNumber>
+    <Url/>
+    <Assembly>Microsoft.Office.DocumentManagement, Version=16.0.0.0, Culture=neutral, PublicKeyToken=71e9bce111e9429c</Assembly>
+    <Class>Microsoft.Office.DocumentManagement.Internal.DocIdHandler</Class>
+    <Data/>
+    <Filter/>
+  </Receiver>
+  <Receiver>
+    <Name>Document ID Generator</Name>
+    <Synchronization>Synchronous</Synchronization>
+    <Type>10006</Type>
+    <SequenceNumber>1003</SequenceNumber>
+    <Url/>
+    <Assembly>Microsoft.Office.DocumentManagement, Version=16.0.0.0, Culture=neutral, PublicKeyToken=71e9bce111e9429c</Assembly>
+    <Class>Microsoft.Office.DocumentManagement.Internal.DocIdHandler</Class>
+    <Data/>
+    <Filter/>
+  </Receiver>
+</spe:Receivers>
+</file>
+
+<file path=customXml/item2.xml><?xml version="1.0" encoding="utf-8"?>
+<p:properties xmlns:p="http://schemas.microsoft.com/office/2006/metadata/properties" xmlns:xsi="http://www.w3.org/2001/XMLSchema-instance" xmlns:pc="http://schemas.microsoft.com/office/infopath/2007/PartnerControls">
+  <documentManagement>
+    <IWPContributor xmlns="604ab517-1a71-4585-ad2c-b7a62c9af505">
+      <UserInfo>
+        <DisplayName/>
+        <AccountId xsi:nil="true"/>
+        <AccountType/>
+      </UserInfo>
+    </IWPContributor>
+    <Comments xmlns="http://schemas.microsoft.com/sharepoint/v3" xsi:nil="true"/>
+    <TaxCatchAll xmlns="32c364ca-150e-461d-afae-292c010ebbd8">
+      <Value>3</Value>
+      <Value>2</Value>
+      <Value>1</Value>
+    </TaxCatchAll>
+    <d4e21c0dfac44b619b868baaa66198f2 xmlns="32c364ca-150e-461d-afae-292c010ebbd8">
+      <Terms xmlns="http://schemas.microsoft.com/office/infopath/2007/PartnerControls"/>
+    </d4e21c0dfac44b619b868baaa66198f2>
+    <le442500c33346388fe24b06c664ec3c xmlns="32c364ca-150e-461d-afae-292c010ebbd8">
+      <Terms xmlns="http://schemas.microsoft.com/office/infopath/2007/PartnerControls">
+        <TermInfo xmlns="http://schemas.microsoft.com/office/infopath/2007/PartnerControls">
+          <TermName xmlns="http://schemas.microsoft.com/office/infopath/2007/PartnerControls">DfE</TermName>
+          <TermId xmlns="http://schemas.microsoft.com/office/infopath/2007/PartnerControls">cc08a6d4-dfde-4d0f-bd85-069ebcef80d5</TermId>
+        </TermInfo>
+      </Terms>
+    </le442500c33346388fe24b06c664ec3c>
+    <h5181134883947a99a38d116ffff0102 xmlns="1dfeac86-9dd1-45c7-8e5a-393a21a28e25">
+      <Terms xmlns="http://schemas.microsoft.com/office/infopath/2007/PartnerControls">
+        <TermInfo xmlns="http://schemas.microsoft.com/office/infopath/2007/PartnerControls">
+          <TermName xmlns="http://schemas.microsoft.com/office/infopath/2007/PartnerControls">DfE</TermName>
+          <TermId xmlns="http://schemas.microsoft.com/office/infopath/2007/PartnerControls">a484111e-5b24-4ad9-9778-c536c8c88985</TermId>
+        </TermInfo>
+      </Terms>
+    </h5181134883947a99a38d116ffff0102>
+    <m114fd675b1841ffbd254d71e2176ee4 xmlns="32c364ca-150e-461d-afae-292c010ebbd8">
+      <Terms xmlns="http://schemas.microsoft.com/office/infopath/2007/PartnerControls"/>
+    </m114fd675b1841ffbd254d71e2176ee4>
+    <TaxCatchAllLabel xmlns="32c364ca-150e-461d-afae-292c010ebbd8"/>
+    <_vti_ItemDeclaredRecord xmlns="http://schemas.microsoft.com/sharepoint/v3" xsi:nil="true"/>
+    <e131cf8fe4f54f688fc6b0d41220f6e0 xmlns="32c364ca-150e-461d-afae-292c010ebbd8">
+      <Terms xmlns="http://schemas.microsoft.com/office/infopath/2007/PartnerControls">
+        <TermInfo xmlns="http://schemas.microsoft.com/office/infopath/2007/PartnerControls">
+          <TermName xmlns="http://schemas.microsoft.com/office/infopath/2007/PartnerControls">Official</TermName>
+          <TermId xmlns="http://schemas.microsoft.com/office/infopath/2007/PartnerControls">0884c477-2e62-47ea-b19c-5af6e91124c5</TermId>
+        </TermInfo>
+      </Terms>
+    </e131cf8fe4f54f688fc6b0d41220f6e0>
+    <h5181134883947a99a38d116ffff0006 xmlns="1dfeac86-9dd1-45c7-8e5a-393a21a28e25">
+      <Terms xmlns="http://schemas.microsoft.com/office/infopath/2007/PartnerControls"/>
+    </h5181134883947a99a38d116ffff0006>
+    <_dlc_DocId xmlns="32c364ca-150e-461d-afae-292c010ebbd8">WD4PFDVV34TP-624721163-10</_dlc_DocId>
+    <_dlc_DocIdUrl xmlns="32c364ca-150e-461d-afae-292c010ebbd8">
+      <Url>https://educationgovuk.sharepoint.com/sites/srg/a/_layouts/15/DocIdRedir.aspx?ID=WD4PFDVV34TP-624721163-10</Url>
+      <Description>WD4PFDVV34TP-624721163-10</Description>
+    </_dlc_DocIdUrl>
+  </documentManagement>
+</p:properties>
+</file>
+
+<file path=customXml/item3.xml><?xml version="1.0" encoding="utf-8"?>
+<?mso-contentType ?>
 <FormTemplates xmlns="http://schemas.microsoft.com/sharepoint/v3/contenttype/forms">
   <Display>DocumentLibraryForm</Display>
   <Edit>DocumentLibraryForm</Edit>
@@ -4400,7 +4480,7 @@
 </FormTemplates>
 </file>
 
-<file path=customXml/item2.xml><?xml version="1.0" encoding="utf-8"?>
+<file path=customXml/item4.xml><?xml version="1.0" encoding="utf-8"?>
 <ct:contentTypeSchema xmlns:ct="http://schemas.microsoft.com/office/2006/metadata/contentType" xmlns:ma="http://schemas.microsoft.com/office/2006/metadata/properties/metaAttributes" ct:_="" ma:_="" ma:contentTypeName="Unmanaged Document" ma:contentTypeID="0x010100598502DE76B8B147A7F6B88A9C1E43A6100056E0B9BAEBC7554D8F05677C8D2F9D2E" ma:contentTypeVersion="24" ma:contentTypeDescription="For working documents that do not need to be declared as records.  Will be deleted two years after last modified date." ma:contentTypeScope="" ma:versionID="276fb8ebe14dd78db88abf13c6ce41d2">
   <xsd:schema xmlns:xsd="http://www.w3.org/2001/XMLSchema" xmlns:xs="http://www.w3.org/2001/XMLSchema" xmlns:p="http://schemas.microsoft.com/office/2006/metadata/properties" xmlns:ns1="http://schemas.microsoft.com/sharepoint/v3" xmlns:ns2="32c364ca-150e-461d-afae-292c010ebbd8" xmlns:ns3="604ab517-1a71-4585-ad2c-b7a62c9af505" xmlns:ns4="1dfeac86-9dd1-45c7-8e5a-393a21a28e25" targetNamespace="http://schemas.microsoft.com/office/2006/metadata/properties" ma:root="true" ma:fieldsID="53c21de8337bbb55ef14815643d1cc25" ns1:_="" ns2:_="" ns3:_="" ns4:_="">
     <xsd:import namespace="http://schemas.microsoft.com/sharepoint/v3"/>
@@ -4664,121 +4744,32 @@
 </ct:contentTypeSchema>
 </file>
 
-<file path=customXml/item3.xml><?xml version="1.0" encoding="utf-8"?>
-<?mso-contentType ?>
-<spe:Receivers xmlns:spe="http://schemas.microsoft.com/sharepoint/events">
-  <Receiver>
-    <Name>Document ID Generator</Name>
-    <Synchronization>Synchronous</Synchronization>
-    <Type>10001</Type>
-    <SequenceNumber>1000</SequenceNumber>
-    <Url/>
-    <Assembly>Microsoft.Office.DocumentManagement, Version=16.0.0.0, Culture=neutral, PublicKeyToken=71e9bce111e9429c</Assembly>
-    <Class>Microsoft.Office.DocumentManagement.Internal.DocIdHandler</Class>
-    <Data/>
-    <Filter/>
-  </Receiver>
-  <Receiver>
-    <Name>Document ID Generator</Name>
-    <Synchronization>Synchronous</Synchronization>
-    <Type>10002</Type>
-    <SequenceNumber>1001</SequenceNumber>
-    <Url/>
-    <Assembly>Microsoft.Office.DocumentManagement, Version=16.0.0.0, Culture=neutral, PublicKeyToken=71e9bce111e9429c</Assembly>
-    <Class>Microsoft.Office.DocumentManagement.Internal.DocIdHandler</Class>
-    <Data/>
-    <Filter/>
-  </Receiver>
-  <Receiver>
-    <Name>Document ID Generator</Name>
-    <Synchronization>Synchronous</Synchronization>
-    <Type>10004</Type>
-    <SequenceNumber>1002</SequenceNumber>
-    <Url/>
-    <Assembly>Microsoft.Office.DocumentManagement, Version=16.0.0.0, Culture=neutral, PublicKeyToken=71e9bce111e9429c</Assembly>
-    <Class>Microsoft.Office.DocumentManagement.Internal.DocIdHandler</Class>
-    <Data/>
-    <Filter/>
-  </Receiver>
-  <Receiver>
-    <Name>Document ID Generator</Name>
-    <Synchronization>Synchronous</Synchronization>
-    <Type>10006</Type>
-    <SequenceNumber>1003</SequenceNumber>
-    <Url/>
-    <Assembly>Microsoft.Office.DocumentManagement, Version=16.0.0.0, Culture=neutral, PublicKeyToken=71e9bce111e9429c</Assembly>
-    <Class>Microsoft.Office.DocumentManagement.Internal.DocIdHandler</Class>
-    <Data/>
-    <Filter/>
-  </Receiver>
-</spe:Receivers>
-</file>
-
-<file path=customXml/item4.xml><?xml version="1.0" encoding="utf-8"?>
-<p:properties xmlns:p="http://schemas.microsoft.com/office/2006/metadata/properties" xmlns:xsi="http://www.w3.org/2001/XMLSchema-instance" xmlns:pc="http://schemas.microsoft.com/office/infopath/2007/PartnerControls">
-  <documentManagement>
-    <IWPContributor xmlns="604ab517-1a71-4585-ad2c-b7a62c9af505">
-      <UserInfo>
-        <DisplayName/>
-        <AccountId xsi:nil="true"/>
-        <AccountType/>
-      </UserInfo>
-    </IWPContributor>
-    <Comments xmlns="http://schemas.microsoft.com/sharepoint/v3" xsi:nil="true"/>
-    <TaxCatchAll xmlns="32c364ca-150e-461d-afae-292c010ebbd8">
-      <Value>3</Value>
-      <Value>2</Value>
-      <Value>1</Value>
-    </TaxCatchAll>
-    <d4e21c0dfac44b619b868baaa66198f2 xmlns="32c364ca-150e-461d-afae-292c010ebbd8">
-      <Terms xmlns="http://schemas.microsoft.com/office/infopath/2007/PartnerControls"/>
-    </d4e21c0dfac44b619b868baaa66198f2>
-    <le442500c33346388fe24b06c664ec3c xmlns="32c364ca-150e-461d-afae-292c010ebbd8">
-      <Terms xmlns="http://schemas.microsoft.com/office/infopath/2007/PartnerControls">
-        <TermInfo xmlns="http://schemas.microsoft.com/office/infopath/2007/PartnerControls">
-          <TermName xmlns="http://schemas.microsoft.com/office/infopath/2007/PartnerControls">DfE</TermName>
-          <TermId xmlns="http://schemas.microsoft.com/office/infopath/2007/PartnerControls">cc08a6d4-dfde-4d0f-bd85-069ebcef80d5</TermId>
-        </TermInfo>
-      </Terms>
-    </le442500c33346388fe24b06c664ec3c>
-    <h5181134883947a99a38d116ffff0102 xmlns="1dfeac86-9dd1-45c7-8e5a-393a21a28e25">
-      <Terms xmlns="http://schemas.microsoft.com/office/infopath/2007/PartnerControls">
-        <TermInfo xmlns="http://schemas.microsoft.com/office/infopath/2007/PartnerControls">
-          <TermName xmlns="http://schemas.microsoft.com/office/infopath/2007/PartnerControls">DfE</TermName>
-          <TermId xmlns="http://schemas.microsoft.com/office/infopath/2007/PartnerControls">a484111e-5b24-4ad9-9778-c536c8c88985</TermId>
-        </TermInfo>
-      </Terms>
-    </h5181134883947a99a38d116ffff0102>
-    <m114fd675b1841ffbd254d71e2176ee4 xmlns="32c364ca-150e-461d-afae-292c010ebbd8">
-      <Terms xmlns="http://schemas.microsoft.com/office/infopath/2007/PartnerControls"/>
-    </m114fd675b1841ffbd254d71e2176ee4>
-    <TaxCatchAllLabel xmlns="32c364ca-150e-461d-afae-292c010ebbd8"/>
-    <_vti_ItemDeclaredRecord xmlns="http://schemas.microsoft.com/sharepoint/v3" xsi:nil="true"/>
-    <e131cf8fe4f54f688fc6b0d41220f6e0 xmlns="32c364ca-150e-461d-afae-292c010ebbd8">
-      <Terms xmlns="http://schemas.microsoft.com/office/infopath/2007/PartnerControls">
-        <TermInfo xmlns="http://schemas.microsoft.com/office/infopath/2007/PartnerControls">
-          <TermName xmlns="http://schemas.microsoft.com/office/infopath/2007/PartnerControls">Official</TermName>
-          <TermId xmlns="http://schemas.microsoft.com/office/infopath/2007/PartnerControls">0884c477-2e62-47ea-b19c-5af6e91124c5</TermId>
-        </TermInfo>
-      </Terms>
-    </e131cf8fe4f54f688fc6b0d41220f6e0>
-    <h5181134883947a99a38d116ffff0006 xmlns="1dfeac86-9dd1-45c7-8e5a-393a21a28e25">
-      <Terms xmlns="http://schemas.microsoft.com/office/infopath/2007/PartnerControls"/>
-    </h5181134883947a99a38d116ffff0006>
-    <_dlc_DocId xmlns="32c364ca-150e-461d-afae-292c010ebbd8">WD4PFDVV34TP-624721163-10</_dlc_DocId>
-    <_dlc_DocIdUrl xmlns="32c364ca-150e-461d-afae-292c010ebbd8">
-      <Url>https://educationgovuk.sharepoint.com/sites/srg/a/_layouts/15/DocIdRedir.aspx?ID=WD4PFDVV34TP-624721163-10</Url>
-      <Description>WD4PFDVV34TP-624721163-10</Description>
-    </_dlc_DocIdUrl>
-  </documentManagement>
-</p:properties>
-</file>
-
 <file path=customXml/item5.xml><?xml version="1.0" encoding="utf-8"?>
 <b:Sources xmlns:b="http://schemas.openxmlformats.org/officeDocument/2006/bibliography" xmlns="http://schemas.openxmlformats.org/officeDocument/2006/bibliography" SelectedStyle="\APASixthEditionOfficeOnline.xsl" StyleName="APA" Version="6"/>
 </file>
 
 <file path=customXml/itemProps1.xml><?xml version="1.0" encoding="utf-8"?>
+<ds:datastoreItem xmlns:ds="http://schemas.openxmlformats.org/officeDocument/2006/customXml" ds:itemID="{12855806-2BD9-4EB6-95FA-0BCE6541D02E}">
+  <ds:schemaRefs>
+    <ds:schemaRef ds:uri="http://schemas.microsoft.com/sharepoint/events"/>
+  </ds:schemaRefs>
+</ds:datastoreItem>
+</file>
+
+<file path=customXml/itemProps2.xml><?xml version="1.0" encoding="utf-8"?>
+<ds:datastoreItem xmlns:ds="http://schemas.openxmlformats.org/officeDocument/2006/customXml" ds:itemID="{48E47447-41AB-4FA7-8186-59CFA865B469}">
+  <ds:schemaRefs>
+    <ds:schemaRef ds:uri="http://schemas.microsoft.com/office/2006/metadata/properties"/>
+    <ds:schemaRef ds:uri="http://schemas.microsoft.com/office/infopath/2007/PartnerControls"/>
+    <ds:schemaRef ds:uri="604ab517-1a71-4585-ad2c-b7a62c9af505"/>
+    <ds:schemaRef ds:uri="http://schemas.microsoft.com/sharepoint/v3"/>
+    <ds:schemaRef ds:uri="32c364ca-150e-461d-afae-292c010ebbd8"/>
+    <ds:schemaRef ds:uri="1dfeac86-9dd1-45c7-8e5a-393a21a28e25"/>
+  </ds:schemaRefs>
+</ds:datastoreItem>
+</file>
+
+<file path=customXml/itemProps3.xml><?xml version="1.0" encoding="utf-8"?>
 <ds:datastoreItem xmlns:ds="http://schemas.openxmlformats.org/officeDocument/2006/customXml" ds:itemID="{D1D6E9E4-12E2-45E1-803C-D1C19D8D7A1A}">
   <ds:schemaRefs>
     <ds:schemaRef ds:uri="http://schemas.microsoft.com/sharepoint/v3/contenttype/forms"/>
@@ -4786,7 +4777,7 @@
 </ds:datastoreItem>
 </file>
 
-<file path=customXml/itemProps2.xml><?xml version="1.0" encoding="utf-8"?>
+<file path=customXml/itemProps4.xml><?xml version="1.0" encoding="utf-8"?>
 <ds:datastoreItem xmlns:ds="http://schemas.openxmlformats.org/officeDocument/2006/customXml" ds:itemID="{9BD22F69-0FD7-4FFB-B471-1941034A9363}">
   <ds:schemaRefs>
     <ds:schemaRef ds:uri="http://schemas.microsoft.com/office/2006/metadata/contentType"/>
@@ -4807,29 +4798,8 @@
 </ds:datastoreItem>
 </file>
 
-<file path=customXml/itemProps3.xml><?xml version="1.0" encoding="utf-8"?>
-<ds:datastoreItem xmlns:ds="http://schemas.openxmlformats.org/officeDocument/2006/customXml" ds:itemID="{12855806-2BD9-4EB6-95FA-0BCE6541D02E}">
-  <ds:schemaRefs>
-    <ds:schemaRef ds:uri="http://schemas.microsoft.com/sharepoint/events"/>
-  </ds:schemaRefs>
-</ds:datastoreItem>
-</file>
-
-<file path=customXml/itemProps4.xml><?xml version="1.0" encoding="utf-8"?>
-<ds:datastoreItem xmlns:ds="http://schemas.openxmlformats.org/officeDocument/2006/customXml" ds:itemID="{48E47447-41AB-4FA7-8186-59CFA865B469}">
-  <ds:schemaRefs>
-    <ds:schemaRef ds:uri="http://schemas.microsoft.com/office/2006/metadata/properties"/>
-    <ds:schemaRef ds:uri="http://schemas.microsoft.com/office/infopath/2007/PartnerControls"/>
-    <ds:schemaRef ds:uri="604ab517-1a71-4585-ad2c-b7a62c9af505"/>
-    <ds:schemaRef ds:uri="http://schemas.microsoft.com/sharepoint/v3"/>
-    <ds:schemaRef ds:uri="32c364ca-150e-461d-afae-292c010ebbd8"/>
-    <ds:schemaRef ds:uri="1dfeac86-9dd1-45c7-8e5a-393a21a28e25"/>
-  </ds:schemaRefs>
-</ds:datastoreItem>
-</file>
-
 <file path=customXml/itemProps5.xml><?xml version="1.0" encoding="utf-8"?>
-<ds:datastoreItem xmlns:ds="http://schemas.openxmlformats.org/officeDocument/2006/customXml" ds:itemID="{14496FA4-D552-3D4E-B4EB-832A9BF2EA72}">
+<ds:datastoreItem xmlns:ds="http://schemas.openxmlformats.org/officeDocument/2006/customXml" ds:itemID="{25B7F057-E246-44D2-B340-3628ED6FDCEF}">
   <ds:schemaRefs>
     <ds:schemaRef ds:uri="http://schemas.openxmlformats.org/officeDocument/2006/bibliography"/>
   </ds:schemaRefs>

</xml_diff>